<commit_message>
OSHPD, DOF Pop, 2020 Data, Demo Tab, About Text Updates
</commit_message>
<xml_diff>
--- a/myCCB/myData/appText/newsUseCCB_Word.docx
+++ b/myCCB/myData/appText/newsUseCCB_Word.docx
@@ -1,6 +1,6 @@
 
 <file path=word/document.xml><?xml version="1.0" encoding="utf-8"?>
-<w:document xmlns:wpc="http://schemas.microsoft.com/office/word/2010/wordprocessingCanvas" xmlns:cx="http://schemas.microsoft.com/office/drawing/2014/chartex" xmlns:cx1="http://schemas.microsoft.com/office/drawing/2015/9/8/chartex" xmlns:cx2="http://schemas.microsoft.com/office/drawing/2015/10/21/chartex" xmlns:cx3="http://schemas.microsoft.com/office/drawing/2016/5/9/chartex" xmlns:cx4="http://schemas.microsoft.com/office/drawing/2016/5/10/chartex" xmlns:cx5="http://schemas.microsoft.com/office/drawing/2016/5/11/chartex" xmlns:cx6="http://schemas.microsoft.com/office/drawing/2016/5/12/chartex" xmlns:cx7="http://schemas.microsoft.com/office/drawing/2016/5/13/chartex" xmlns:cx8="http://schemas.microsoft.com/office/drawing/2016/5/14/chartex" xmlns:mc="http://schemas.openxmlformats.org/markup-compatibility/2006" xmlns:aink="http://schemas.microsoft.com/office/drawing/2016/ink" xmlns:am3d="http://schemas.microsoft.com/office/drawing/2017/model3d" xmlns:o="urn:schemas-microsoft-com:office:office" xmlns:r="http://schemas.openxmlformats.org/officeDocument/2006/relationships" xmlns:m="http://schemas.openxmlformats.org/officeDocument/2006/math" xmlns:v="urn:schemas-microsoft-com:vml" xmlns:wp14="http://schemas.microsoft.com/office/word/2010/wordprocessingDrawing" xmlns:wp="http://schemas.openxmlformats.org/drawingml/2006/wordprocessingDrawing" xmlns:w10="urn:schemas-microsoft-com:office:word" xmlns:w="http://schemas.openxmlformats.org/wordprocessingml/2006/main" xmlns:w14="http://schemas.microsoft.com/office/word/2010/wordml" xmlns:w15="http://schemas.microsoft.com/office/word/2012/wordml" xmlns:w16cid="http://schemas.microsoft.com/office/word/2016/wordml/cid" xmlns:w16se="http://schemas.microsoft.com/office/word/2015/wordml/symex" xmlns:wpg="http://schemas.microsoft.com/office/word/2010/wordprocessingGroup" xmlns:wpi="http://schemas.microsoft.com/office/word/2010/wordprocessingInk" xmlns:wne="http://schemas.microsoft.com/office/word/2006/wordml" xmlns:wps="http://schemas.microsoft.com/office/word/2010/wordprocessingShape" mc:Ignorable="w14 w15 w16se w16cid wp14">
+<w:document xmlns:wpc="http://schemas.microsoft.com/office/word/2010/wordprocessingCanvas" xmlns:cx="http://schemas.microsoft.com/office/drawing/2014/chartex" xmlns:cx1="http://schemas.microsoft.com/office/drawing/2015/9/8/chartex" xmlns:cx2="http://schemas.microsoft.com/office/drawing/2015/10/21/chartex" xmlns:cx3="http://schemas.microsoft.com/office/drawing/2016/5/9/chartex" xmlns:cx4="http://schemas.microsoft.com/office/drawing/2016/5/10/chartex" xmlns:cx5="http://schemas.microsoft.com/office/drawing/2016/5/11/chartex" xmlns:cx6="http://schemas.microsoft.com/office/drawing/2016/5/12/chartex" xmlns:cx7="http://schemas.microsoft.com/office/drawing/2016/5/13/chartex" xmlns:cx8="http://schemas.microsoft.com/office/drawing/2016/5/14/chartex" xmlns:mc="http://schemas.openxmlformats.org/markup-compatibility/2006" xmlns:aink="http://schemas.microsoft.com/office/drawing/2016/ink" xmlns:am3d="http://schemas.microsoft.com/office/drawing/2017/model3d" xmlns:o="urn:schemas-microsoft-com:office:office" xmlns:r="http://schemas.openxmlformats.org/officeDocument/2006/relationships" xmlns:m="http://schemas.openxmlformats.org/officeDocument/2006/math" xmlns:v="urn:schemas-microsoft-com:vml" xmlns:wp14="http://schemas.microsoft.com/office/word/2010/wordprocessingDrawing" xmlns:wp="http://schemas.openxmlformats.org/drawingml/2006/wordprocessingDrawing" xmlns:w10="urn:schemas-microsoft-com:office:word" xmlns:w="http://schemas.openxmlformats.org/wordprocessingml/2006/main" xmlns:w14="http://schemas.microsoft.com/office/word/2010/wordml" xmlns:w15="http://schemas.microsoft.com/office/word/2012/wordml" xmlns:w16cex="http://schemas.microsoft.com/office/word/2018/wordml/cex" xmlns:w16cid="http://schemas.microsoft.com/office/word/2016/wordml/cid" xmlns:w16="http://schemas.microsoft.com/office/word/2018/wordml" xmlns:w16se="http://schemas.microsoft.com/office/word/2015/wordml/symex" xmlns:wpg="http://schemas.microsoft.com/office/word/2010/wordprocessingGroup" xmlns:wpi="http://schemas.microsoft.com/office/word/2010/wordprocessingInk" xmlns:wne="http://schemas.microsoft.com/office/word/2006/wordml" xmlns:wps="http://schemas.microsoft.com/office/word/2010/wordprocessingShape" mc:Ignorable="w14 w15 w16se w16cid w16 w16cex wp14">
   <w:body>
     <w:tbl>
       <w:tblPr>
@@ -85,7 +85,22 @@
               <w:t xml:space="preserve">&lt;b&gt;DEMOGRAPHICS&lt;/b&gt; tab </w:t>
             </w:r>
             <w:r>
-              <w:t>showing age, race… population for each county…</w:t>
+              <w:t xml:space="preserve">showing </w:t>
+            </w:r>
+            <w:r>
+              <w:t>age, race/ethnicity, sex</w:t>
+            </w:r>
+            <w:r>
+              <w:t xml:space="preserve"> population </w:t>
+            </w:r>
+            <w:r>
+              <w:t xml:space="preserve">and their trends </w:t>
+            </w:r>
+            <w:r>
+              <w:t xml:space="preserve">for </w:t>
+            </w:r>
+            <w:r>
+              <w:t>California and its counties.</w:t>
             </w:r>
           </w:p>
         </w:tc>
@@ -397,13 +412,8 @@
           </w:tcPr>
           <w:p>
             <w:r>
-              <w:t xml:space="preserve">Soft launch of public </w:t>
-            </w:r>
-            <w:proofErr w:type="gramStart"/>
-            <w:r>
-              <w:t>site !</w:t>
-            </w:r>
-            <w:proofErr w:type="gramEnd"/>
+              <w:t>Soft launch of public site !</w:t>
+            </w:r>
           </w:p>
         </w:tc>
       </w:tr>
@@ -602,8 +612,6 @@
             <w:r>
               <w:t>ltext?dgcid"&gt;just published&lt;/a&gt;</w:t>
             </w:r>
-            <w:bookmarkStart w:id="0" w:name="_GoBack"/>
-            <w:bookmarkEnd w:id="0"/>
           </w:p>
         </w:tc>
       </w:tr>
@@ -621,7 +629,7 @@
 </file>
 
 <file path=word/styles.xml><?xml version="1.0" encoding="utf-8"?>
-<w:styles xmlns:mc="http://schemas.openxmlformats.org/markup-compatibility/2006" xmlns:r="http://schemas.openxmlformats.org/officeDocument/2006/relationships" xmlns:w="http://schemas.openxmlformats.org/wordprocessingml/2006/main" xmlns:w14="http://schemas.microsoft.com/office/word/2010/wordml" xmlns:w15="http://schemas.microsoft.com/office/word/2012/wordml" xmlns:w16cid="http://schemas.microsoft.com/office/word/2016/wordml/cid" xmlns:w16se="http://schemas.microsoft.com/office/word/2015/wordml/symex" mc:Ignorable="w14 w15 w16se w16cid">
+<w:styles xmlns:mc="http://schemas.openxmlformats.org/markup-compatibility/2006" xmlns:r="http://schemas.openxmlformats.org/officeDocument/2006/relationships" xmlns:w="http://schemas.openxmlformats.org/wordprocessingml/2006/main" xmlns:w14="http://schemas.microsoft.com/office/word/2010/wordml" xmlns:w15="http://schemas.microsoft.com/office/word/2012/wordml" xmlns:w16cex="http://schemas.microsoft.com/office/word/2018/wordml/cex" xmlns:w16cid="http://schemas.microsoft.com/office/word/2016/wordml/cid" xmlns:w16="http://schemas.microsoft.com/office/word/2018/wordml" xmlns:w16se="http://schemas.microsoft.com/office/word/2015/wordml/symex" mc:Ignorable="w14 w15 w16se w16cid w16 w16cex">
   <w:docDefaults>
     <w:rPrDefault>
       <w:rPr>
@@ -637,7 +645,7 @@
       </w:pPr>
     </w:pPrDefault>
   </w:docDefaults>
-  <w:latentStyles w:defLockedState="0" w:defUIPriority="99" w:defSemiHidden="0" w:defUnhideWhenUsed="0" w:defQFormat="0" w:count="375">
+  <w:latentStyles w:defLockedState="0" w:defUIPriority="99" w:defSemiHidden="0" w:defUnhideWhenUsed="0" w:defQFormat="0" w:count="376">
     <w:lsdException w:name="Normal" w:uiPriority="0" w:qFormat="1"/>
     <w:lsdException w:name="heading 1" w:uiPriority="9" w:qFormat="1"/>
     <w:lsdException w:name="heading 2" w:semiHidden="1" w:uiPriority="9" w:unhideWhenUsed="1" w:qFormat="1"/>
@@ -743,7 +751,6 @@
     <w:lsdException w:name="HTML Sample" w:semiHidden="1" w:unhideWhenUsed="1"/>
     <w:lsdException w:name="HTML Typewriter" w:semiHidden="1" w:unhideWhenUsed="1"/>
     <w:lsdException w:name="HTML Variable" w:semiHidden="1" w:unhideWhenUsed="1"/>
-    <w:lsdException w:name="Normal Table" w:semiHidden="1" w:unhideWhenUsed="1"/>
     <w:lsdException w:name="annotation subject" w:semiHidden="1" w:unhideWhenUsed="1"/>
     <w:lsdException w:name="No List" w:semiHidden="1" w:unhideWhenUsed="1"/>
     <w:lsdException w:name="Outline List 1" w:semiHidden="1" w:unhideWhenUsed="1"/>
@@ -790,10 +797,8 @@
     <w:lsdException w:name="Table Subtle 2" w:semiHidden="1" w:unhideWhenUsed="1"/>
     <w:lsdException w:name="Table Web 1" w:semiHidden="1" w:unhideWhenUsed="1"/>
     <w:lsdException w:name="Table Web 2" w:semiHidden="1" w:unhideWhenUsed="1"/>
-    <w:lsdException w:name="Table Web 3" w:semiHidden="1" w:unhideWhenUsed="1"/>
     <w:lsdException w:name="Balloon Text" w:semiHidden="1" w:unhideWhenUsed="1"/>
     <w:lsdException w:name="Table Grid" w:uiPriority="39"/>
-    <w:lsdException w:name="Table Theme" w:semiHidden="1" w:unhideWhenUsed="1"/>
     <w:lsdException w:name="Placeholder Text" w:semiHidden="1"/>
     <w:lsdException w:name="No Spacing" w:uiPriority="1" w:qFormat="1"/>
     <w:lsdException w:name="Light Shading" w:uiPriority="60"/>
@@ -1013,6 +1018,7 @@
     <w:lsdException w:name="Smart Hyperlink" w:semiHidden="1" w:unhideWhenUsed="1"/>
     <w:lsdException w:name="Hashtag" w:semiHidden="1" w:unhideWhenUsed="1"/>
     <w:lsdException w:name="Unresolved Mention" w:semiHidden="1" w:unhideWhenUsed="1"/>
+    <w:lsdException w:name="Smart Link" w:semiHidden="1" w:unhideWhenUsed="1"/>
   </w:latentStyles>
   <w:style w:type="paragraph" w:default="1" w:styleId="Normal">
     <w:name w:val="Normal"/>

</xml_diff>

<commit_message>
Nov 1st push - Updated 2020 mortality datasets; Pneumonia & Influenza added to CCB Cause List; year parameter added; New url parameter tab
</commit_message>
<xml_diff>
--- a/myCCB/myData/appText/newsUseCCB_Word.docx
+++ b/myCCB/myData/appText/newsUseCCB_Word.docx
@@ -30,6 +30,152 @@
           <w:p>
             <w:r>
               <w:t>Update</w:t>
+            </w:r>
+          </w:p>
+        </w:tc>
+      </w:tr>
+      <w:tr>
+        <w:tc>
+          <w:tcPr>
+            <w:tcW w:w="4675" w:type="dxa"/>
+          </w:tcPr>
+          <w:p>
+            <w:r>
+              <w:t>11/01/2021 --</w:t>
+            </w:r>
+          </w:p>
+        </w:tc>
+        <w:tc>
+          <w:tcPr>
+            <w:tcW w:w="4675" w:type="dxa"/>
+          </w:tcPr>
+          <w:p>
+            <w:r>
+              <w:t>“Respiratory Infections” h</w:t>
+            </w:r>
+            <w:r>
+              <w:t>ave</w:t>
+            </w:r>
+            <w:r>
+              <w:t xml:space="preserve"> been </w:t>
+            </w:r>
+            <w:r>
+              <w:t xml:space="preserve">disaggregated into </w:t>
+            </w:r>
+            <w:r>
+              <w:t>“Influenza”</w:t>
+            </w:r>
+            <w:r>
+              <w:t xml:space="preserve"> and</w:t>
+            </w:r>
+            <w:r>
+              <w:t xml:space="preserve"> “Pneumonia”</w:t>
+            </w:r>
+            <w:r>
+              <w:t xml:space="preserve"> (and a small number of o</w:t>
+            </w:r>
+            <w:r>
+              <w:t>ther respiratory infections</w:t>
+            </w:r>
+            <w:r>
+              <w:t xml:space="preserve">, which are included only in </w:t>
+            </w:r>
+            <w:r>
+              <w:t>“Other Infectious Diseases/Nutritional Deficiencies”</w:t>
+            </w:r>
+            <w:r>
+              <w:t>)</w:t>
+            </w:r>
+            <w:r>
+              <w:t>, and congenital pneumonia has been moved into “Neonatal conditions.”</w:t>
+            </w:r>
+          </w:p>
+        </w:tc>
+      </w:tr>
+      <w:tr>
+        <w:tc>
+          <w:tcPr>
+            <w:tcW w:w="4675" w:type="dxa"/>
+          </w:tcPr>
+          <w:p>
+            <w:r>
+              <w:t xml:space="preserve">11/01/2021 -- </w:t>
+            </w:r>
+          </w:p>
+        </w:tc>
+        <w:tc>
+          <w:tcPr>
+            <w:tcW w:w="4675" w:type="dxa"/>
+          </w:tcPr>
+          <w:p>
+            <w:r>
+              <w:t>A check box has been added to include or exclude “births” from the hospitalization charts. The default is “off” which excludes births from the charts.</w:t>
+            </w:r>
+          </w:p>
+        </w:tc>
+      </w:tr>
+      <w:tr>
+        <w:tc>
+          <w:tcPr>
+            <w:tcW w:w="4675" w:type="dxa"/>
+          </w:tcPr>
+          <w:p>
+            <w:r>
+              <w:t>10/01/2021 --</w:t>
+            </w:r>
+          </w:p>
+        </w:tc>
+        <w:tc>
+          <w:tcPr>
+            <w:tcW w:w="4675" w:type="dxa"/>
+          </w:tcPr>
+          <w:p>
+            <w:r>
+              <w:t>2020 Patient Discharge data added</w:t>
+            </w:r>
+          </w:p>
+        </w:tc>
+      </w:tr>
+      <w:tr>
+        <w:tc>
+          <w:tcPr>
+            <w:tcW w:w="4675" w:type="dxa"/>
+          </w:tcPr>
+          <w:p>
+            <w:r>
+              <w:t>10/01/2021 --</w:t>
+            </w:r>
+          </w:p>
+        </w:tc>
+        <w:tc>
+          <w:tcPr>
+            <w:tcW w:w="4675" w:type="dxa"/>
+          </w:tcPr>
+          <w:p>
+            <w:r>
+              <w:t>2019-2021 State of Public Health Reports posted on the homepage.</w:t>
+            </w:r>
+          </w:p>
+        </w:tc>
+      </w:tr>
+      <w:tr>
+        <w:tc>
+          <w:tcPr>
+            <w:tcW w:w="4675" w:type="dxa"/>
+          </w:tcPr>
+          <w:p>
+            <w:r>
+              <w:t>10/01/2021 --</w:t>
+            </w:r>
+          </w:p>
+        </w:tc>
+        <w:tc>
+          <w:tcPr>
+            <w:tcW w:w="4675" w:type="dxa"/>
+          </w:tcPr>
+          <w:p>
+            <w:r>
+              <w:t>2020 Excess Mortality Data Brief updated with Quarter 1, 2021 data, and new content.</w:t>
             </w:r>
           </w:p>
         </w:tc>

</xml_diff>

<commit_message>
Leading Causes Trends - default to multi-chart, add tab information & help text
</commit_message>
<xml_diff>
--- a/myCCB/myData/appText/newsUseCCB_Word.docx
+++ b/myCCB/myData/appText/newsUseCCB_Word.docx
@@ -41,6 +41,28 @@
           </w:tcPr>
           <w:p>
             <w:r>
+              <w:t>4/01/2022 --</w:t>
+            </w:r>
+          </w:p>
+        </w:tc>
+        <w:tc>
+          <w:tcPr>
+            <w:tcW w:w="4675" w:type="dxa"/>
+          </w:tcPr>
+          <w:p>
+            <w:r>
+              <w:t>New &lt;b&gt;Leading Causes Trends&lt;/b&gt; section added in the TRENDS tab.</w:t>
+            </w:r>
+          </w:p>
+        </w:tc>
+      </w:tr>
+      <w:tr>
+        <w:tc>
+          <w:tcPr>
+            <w:tcW w:w="4675" w:type="dxa"/>
+          </w:tcPr>
+          <w:p>
+            <w:r>
               <w:t>2/01/202</w:t>
             </w:r>
             <w:r>
@@ -726,6 +748,7 @@
           </w:tcPr>
           <w:p>
             <w:r>
+              <w:lastRenderedPageBreak/>
               <w:t>1/2019 --</w:t>
             </w:r>
           </w:p>

</xml_diff>

<commit_message>
Add 2021 data and 1-year race/age statewide trends to CCB
</commit_message>
<xml_diff>
--- a/myCCB/myData/appText/newsUseCCB_Word.docx
+++ b/myCCB/myData/appText/newsUseCCB_Word.docx
@@ -41,6 +41,63 @@
           </w:tcPr>
           <w:p>
             <w:r>
+              <w:t>8/01/2022 --</w:t>
+            </w:r>
+          </w:p>
+        </w:tc>
+        <w:tc>
+          <w:tcPr>
+            <w:tcW w:w="4675" w:type="dxa"/>
+          </w:tcPr>
+          <w:p>
+            <w:r>
+              <w:t>2021 Death data added&lt;br/&gt;</w:t>
+            </w:r>
+          </w:p>
+          <w:p>
+            <w:r>
+              <w:t>&lt;b&gt;Race Trend&lt;/b&gt; and &lt;b&gt;Age Trend&lt;/b&gt; tabs</w:t>
+            </w:r>
+            <w:r>
+              <w:t xml:space="preserve"> now include 1-year statewide trends.</w:t>
+            </w:r>
+          </w:p>
+        </w:tc>
+      </w:tr>
+      <w:tr>
+        <w:tc>
+          <w:tcPr>
+            <w:tcW w:w="4675" w:type="dxa"/>
+          </w:tcPr>
+          <w:p>
+            <w:r>
+              <w:t>7/01/2022 --</w:t>
+            </w:r>
+          </w:p>
+        </w:tc>
+        <w:tc>
+          <w:tcPr>
+            <w:tcW w:w="4675" w:type="dxa"/>
+          </w:tcPr>
+          <w:p>
+            <w:r>
+              <w:t>Excess Mortality Data Brief updated with 2021 data&lt;br/&gt;</w:t>
+            </w:r>
+          </w:p>
+          <w:p>
+            <w:r>
+              <w:t>New visualizations added to the &lt;b&gt;SDOH&lt;/b&gt; tab.</w:t>
+            </w:r>
+          </w:p>
+        </w:tc>
+      </w:tr>
+      <w:tr>
+        <w:tc>
+          <w:tcPr>
+            <w:tcW w:w="4675" w:type="dxa"/>
+          </w:tcPr>
+          <w:p>
+            <w:r>
               <w:t>4/01/2022 --</w:t>
             </w:r>
           </w:p>
@@ -704,6 +761,7 @@
           </w:tcPr>
           <w:p>
             <w:r>
+              <w:lastRenderedPageBreak/>
               <w:t>1/2019 --</w:t>
             </w:r>
           </w:p>
@@ -748,7 +806,6 @@
           </w:tcPr>
           <w:p>
             <w:r>
-              <w:lastRenderedPageBreak/>
               <w:t>1/2019 --</w:t>
             </w:r>
           </w:p>

</xml_diff>

<commit_message>
Add Multiple Lenses tab
</commit_message>
<xml_diff>
--- a/myCCB/myData/appText/newsUseCCB_Word.docx
+++ b/myCCB/myData/appText/newsUseCCB_Word.docx
@@ -1,6 +1,6 @@
 
 <file path=word/document.xml><?xml version="1.0" encoding="utf-8"?>
-<w:document xmlns:wpc="http://schemas.microsoft.com/office/word/2010/wordprocessingCanvas" xmlns:cx="http://schemas.microsoft.com/office/drawing/2014/chartex" xmlns:cx1="http://schemas.microsoft.com/office/drawing/2015/9/8/chartex" xmlns:cx2="http://schemas.microsoft.com/office/drawing/2015/10/21/chartex" xmlns:cx3="http://schemas.microsoft.com/office/drawing/2016/5/9/chartex" xmlns:cx4="http://schemas.microsoft.com/office/drawing/2016/5/10/chartex" xmlns:cx5="http://schemas.microsoft.com/office/drawing/2016/5/11/chartex" xmlns:cx6="http://schemas.microsoft.com/office/drawing/2016/5/12/chartex" xmlns:cx7="http://schemas.microsoft.com/office/drawing/2016/5/13/chartex" xmlns:cx8="http://schemas.microsoft.com/office/drawing/2016/5/14/chartex" xmlns:mc="http://schemas.openxmlformats.org/markup-compatibility/2006" xmlns:aink="http://schemas.microsoft.com/office/drawing/2016/ink" xmlns:am3d="http://schemas.microsoft.com/office/drawing/2017/model3d" xmlns:o="urn:schemas-microsoft-com:office:office" xmlns:oel="http://schemas.microsoft.com/office/2019/extlst" xmlns:r="http://schemas.openxmlformats.org/officeDocument/2006/relationships" xmlns:m="http://schemas.openxmlformats.org/officeDocument/2006/math" xmlns:v="urn:schemas-microsoft-com:vml" xmlns:wp14="http://schemas.microsoft.com/office/word/2010/wordprocessingDrawing" xmlns:wp="http://schemas.openxmlformats.org/drawingml/2006/wordprocessingDrawing" xmlns:w10="urn:schemas-microsoft-com:office:word" xmlns:w="http://schemas.openxmlformats.org/wordprocessingml/2006/main" xmlns:w14="http://schemas.microsoft.com/office/word/2010/wordml" xmlns:w15="http://schemas.microsoft.com/office/word/2012/wordml" xmlns:w16cex="http://schemas.microsoft.com/office/word/2018/wordml/cex" xmlns:w16cid="http://schemas.microsoft.com/office/word/2016/wordml/cid" xmlns:w16="http://schemas.microsoft.com/office/word/2018/wordml" xmlns:w16sdtdh="http://schemas.microsoft.com/office/word/2020/wordml/sdtdatahash" xmlns:w16se="http://schemas.microsoft.com/office/word/2015/wordml/symex" xmlns:wpg="http://schemas.microsoft.com/office/word/2010/wordprocessingGroup" xmlns:wpi="http://schemas.microsoft.com/office/word/2010/wordprocessingInk" xmlns:wne="http://schemas.microsoft.com/office/word/2006/wordml" xmlns:wps="http://schemas.microsoft.com/office/word/2010/wordprocessingShape" mc:Ignorable="w14 w15 w16se w16cid w16 w16cex w16sdtdh wp14">
+<w:document xmlns:wpc="http://schemas.microsoft.com/office/word/2010/wordprocessingCanvas" xmlns:cx="http://schemas.microsoft.com/office/drawing/2014/chartex" xmlns:cx1="http://schemas.microsoft.com/office/drawing/2015/9/8/chartex" xmlns:cx2="http://schemas.microsoft.com/office/drawing/2015/10/21/chartex" xmlns:cx3="http://schemas.microsoft.com/office/drawing/2016/5/9/chartex" xmlns:cx4="http://schemas.microsoft.com/office/drawing/2016/5/10/chartex" xmlns:cx5="http://schemas.microsoft.com/office/drawing/2016/5/11/chartex" xmlns:cx6="http://schemas.microsoft.com/office/drawing/2016/5/12/chartex" xmlns:cx7="http://schemas.microsoft.com/office/drawing/2016/5/13/chartex" xmlns:cx8="http://schemas.microsoft.com/office/drawing/2016/5/14/chartex" xmlns:mc="http://schemas.openxmlformats.org/markup-compatibility/2006" xmlns:aink="http://schemas.microsoft.com/office/drawing/2016/ink" xmlns:am3d="http://schemas.microsoft.com/office/drawing/2017/model3d" xmlns:o="urn:schemas-microsoft-com:office:office" xmlns:r="http://schemas.openxmlformats.org/officeDocument/2006/relationships" xmlns:m="http://schemas.openxmlformats.org/officeDocument/2006/math" xmlns:v="urn:schemas-microsoft-com:vml" xmlns:wp14="http://schemas.microsoft.com/office/word/2010/wordprocessingDrawing" xmlns:wp="http://schemas.openxmlformats.org/drawingml/2006/wordprocessingDrawing" xmlns:w10="urn:schemas-microsoft-com:office:word" xmlns:w="http://schemas.openxmlformats.org/wordprocessingml/2006/main" xmlns:w14="http://schemas.microsoft.com/office/word/2010/wordml" xmlns:w15="http://schemas.microsoft.com/office/word/2012/wordml" xmlns:w16cid="http://schemas.microsoft.com/office/word/2016/wordml/cid" xmlns:w16se="http://schemas.microsoft.com/office/word/2015/wordml/symex" xmlns:wpg="http://schemas.microsoft.com/office/word/2010/wordprocessingGroup" xmlns:wpi="http://schemas.microsoft.com/office/word/2010/wordprocessingInk" xmlns:wne="http://schemas.microsoft.com/office/word/2006/wordml" xmlns:wps="http://schemas.microsoft.com/office/word/2010/wordprocessingShape" mc:Ignorable="w14 w15 w16se w16cid wp14">
   <w:body>
     <w:tbl>
       <w:tblPr>
@@ -41,6 +41,95 @@
           </w:tcPr>
           <w:p>
             <w:r>
+              <w:t>08/01/2023 --</w:t>
+            </w:r>
+          </w:p>
+        </w:tc>
+        <w:tc>
+          <w:tcPr>
+            <w:tcW w:w="4675" w:type="dxa"/>
+          </w:tcPr>
+          <w:p>
+            <w:r>
+              <w:t xml:space="preserve">New &lt;b&gt;Multiple Lenses&lt;/b&gt; tab added. This tab displays leading causes based on multiple </w:t>
+            </w:r>
+            <w:proofErr w:type="gramStart"/>
+            <w:r>
+              <w:t>measures.&lt;</w:t>
+            </w:r>
+            <w:proofErr w:type="spellStart"/>
+            <w:proofErr w:type="gramEnd"/>
+            <w:r>
+              <w:t>br</w:t>
+            </w:r>
+            <w:proofErr w:type="spellEnd"/>
+            <w:r>
+              <w:t>/&gt;&lt;</w:t>
+            </w:r>
+            <w:proofErr w:type="spellStart"/>
+            <w:r>
+              <w:t>br</w:t>
+            </w:r>
+            <w:proofErr w:type="spellEnd"/>
+            <w:r>
+              <w:t>/&gt;</w:t>
+            </w:r>
+          </w:p>
+          <w:p/>
+          <w:p>
+            <w:r>
+              <w:t xml:space="preserve">2022 death data updated with more complete data. Please note that </w:t>
+            </w:r>
+            <w:r>
+              <w:rPr>
+                <w:rStyle w:val="ui-provider"/>
+              </w:rPr>
+              <w:t xml:space="preserve">2022 &lt;b&gt;trend&lt;/b&gt; data are not </w:t>
+            </w:r>
+            <w:r>
+              <w:rPr>
+                <w:rStyle w:val="ui-provider"/>
+              </w:rPr>
+              <w:t xml:space="preserve">yet </w:t>
+            </w:r>
+            <w:r>
+              <w:rPr>
+                <w:rStyle w:val="ui-provider"/>
+              </w:rPr>
+              <w:t xml:space="preserve">included at this time for any individual causes in the Injury category or the overall Injury </w:t>
+            </w:r>
+            <w:proofErr w:type="gramStart"/>
+            <w:r>
+              <w:rPr>
+                <w:rStyle w:val="ui-provider"/>
+              </w:rPr>
+              <w:t>category</w:t>
+            </w:r>
+            <w:r>
+              <w:rPr>
+                <w:rStyle w:val="ui-provider"/>
+              </w:rPr>
+              <w:t>.</w:t>
+            </w:r>
+            <w:proofErr w:type="gramEnd"/>
+            <w:r>
+              <w:rPr>
+                <w:rStyle w:val="ui-provider"/>
+              </w:rPr>
+              <w:t>&lt;br/&gt;&lt;br/&gt;</w:t>
+            </w:r>
+            <w:bookmarkStart w:id="0" w:name="_GoBack"/>
+            <w:bookmarkEnd w:id="0"/>
+          </w:p>
+        </w:tc>
+      </w:tr>
+      <w:tr>
+        <w:tc>
+          <w:tcPr>
+            <w:tcW w:w="4675" w:type="dxa"/>
+          </w:tcPr>
+          <w:p>
+            <w:r>
               <w:t>05/01/2023 --</w:t>
             </w:r>
           </w:p>
@@ -137,13 +226,65 @@
               <w:rPr>
                 <w:rStyle w:val="ui-provider"/>
               </w:rPr>
-              <w:t xml:space="preserve"> particularly susceptible to delays in final coding.  These trend points will be added as soon as possible.&lt;br/&gt;&lt;br/&gt;</w:t>
+              <w:t xml:space="preserve"> particularly susceptible to delays in final coding.  These trend points will be added as soon as </w:t>
+            </w:r>
+            <w:proofErr w:type="gramStart"/>
+            <w:r>
+              <w:rPr>
+                <w:rStyle w:val="ui-provider"/>
+              </w:rPr>
+              <w:t>possible.&lt;</w:t>
+            </w:r>
+            <w:proofErr w:type="spellStart"/>
+            <w:proofErr w:type="gramEnd"/>
+            <w:r>
+              <w:rPr>
+                <w:rStyle w:val="ui-provider"/>
+              </w:rPr>
+              <w:t>br</w:t>
+            </w:r>
+            <w:proofErr w:type="spellEnd"/>
+            <w:r>
+              <w:rPr>
+                <w:rStyle w:val="ui-provider"/>
+              </w:rPr>
+              <w:t>/&gt;&lt;</w:t>
+            </w:r>
+            <w:proofErr w:type="spellStart"/>
+            <w:r>
+              <w:rPr>
+                <w:rStyle w:val="ui-provider"/>
+              </w:rPr>
+              <w:t>br</w:t>
+            </w:r>
+            <w:proofErr w:type="spellEnd"/>
+            <w:r>
+              <w:rPr>
+                <w:rStyle w:val="ui-provider"/>
+              </w:rPr>
+              <w:t>/&gt;</w:t>
             </w:r>
           </w:p>
           <w:p/>
           <w:p>
             <w:r>
-              <w:t>2022 population data added to &lt;b&gt;DEMOGRAPHICS&lt;/b&gt;&lt;br/&gt;&lt;br/&gt;</w:t>
+              <w:t>2022 population data added to &lt;b&gt;DEMOGRAPHICS&lt;/b&gt;&lt;</w:t>
+            </w:r>
+            <w:proofErr w:type="spellStart"/>
+            <w:r>
+              <w:t>br</w:t>
+            </w:r>
+            <w:proofErr w:type="spellEnd"/>
+            <w:r>
+              <w:t>/&gt;&lt;</w:t>
+            </w:r>
+            <w:proofErr w:type="spellStart"/>
+            <w:r>
+              <w:t>br</w:t>
+            </w:r>
+            <w:proofErr w:type="spellEnd"/>
+            <w:r>
+              <w:t>/&gt;</w:t>
             </w:r>
           </w:p>
           <w:p/>
@@ -155,13 +296,34 @@
               <w:t>race and ethnicity</w:t>
             </w:r>
             <w:r>
-              <w:t xml:space="preserve"> tabulation methods.</w:t>
-            </w:r>
-            <w:r>
-              <w:t>&lt;br/&gt;</w:t>
-            </w:r>
-            <w:r>
-              <w:t>&lt;br/&gt;</w:t>
+              <w:t xml:space="preserve"> tabulation </w:t>
+            </w:r>
+            <w:proofErr w:type="gramStart"/>
+            <w:r>
+              <w:t>methods.</w:t>
+            </w:r>
+            <w:r>
+              <w:t>&lt;</w:t>
+            </w:r>
+            <w:proofErr w:type="spellStart"/>
+            <w:proofErr w:type="gramEnd"/>
+            <w:r>
+              <w:t>br</w:t>
+            </w:r>
+            <w:proofErr w:type="spellEnd"/>
+            <w:r>
+              <w:t>/&gt;</w:t>
+            </w:r>
+            <w:r>
+              <w:t>&lt;</w:t>
+            </w:r>
+            <w:proofErr w:type="spellStart"/>
+            <w:r>
+              <w:t>br</w:t>
+            </w:r>
+            <w:proofErr w:type="spellEnd"/>
+            <w:r>
+              <w:t>/&gt;</w:t>
             </w:r>
           </w:p>
         </w:tc>
@@ -208,7 +370,23 @@
           </w:tcPr>
           <w:p>
             <w:r>
-              <w:t>2023 State of Public Health update posted on the homepage&lt;br/&gt;&lt;br/&gt;</w:t>
+              <w:t>2023 State of Public Health update posted on the homepage&lt;</w:t>
+            </w:r>
+            <w:proofErr w:type="spellStart"/>
+            <w:r>
+              <w:t>br</w:t>
+            </w:r>
+            <w:proofErr w:type="spellEnd"/>
+            <w:r>
+              <w:t>/&gt;&lt;</w:t>
+            </w:r>
+            <w:proofErr w:type="spellStart"/>
+            <w:r>
+              <w:t>br</w:t>
+            </w:r>
+            <w:proofErr w:type="spellEnd"/>
+            <w:r>
+              <w:t>/&gt;</w:t>
             </w:r>
           </w:p>
           <w:p/>
@@ -219,12 +397,28 @@
           </w:p>
           <w:p>
             <w:r>
-              <w:t>&lt;ul&gt;&lt;li&gt;”Malnutrition” and “Anemia”, which were originally included in “Other Infectious Diseases/Nutritional Deficiencies”&lt;/li&gt;</w:t>
-            </w:r>
-          </w:p>
-          <w:p>
-            <w:r>
-              <w:t>&lt;li&gt;”Valve disorders” and “</w:t>
+              <w:t>&lt;ul&gt;&lt;li</w:t>
+            </w:r>
+            <w:proofErr w:type="gramStart"/>
+            <w:r>
+              <w:t>&gt;”Malnutrition</w:t>
+            </w:r>
+            <w:proofErr w:type="gramEnd"/>
+            <w:r>
+              <w:t>” and “Anemia”, which were originally included in “Other Infectious Diseases/Nutritional Deficiencies”&lt;/li&gt;</w:t>
+            </w:r>
+          </w:p>
+          <w:p>
+            <w:r>
+              <w:t>&lt;li</w:t>
+            </w:r>
+            <w:proofErr w:type="gramStart"/>
+            <w:r>
+              <w:t>&gt;”Valve</w:t>
+            </w:r>
+            <w:proofErr w:type="gramEnd"/>
+            <w:r>
+              <w:t xml:space="preserve"> disorders” and “</w:t>
             </w:r>
             <w:r>
               <w:t>Thromboembolism</w:t>
@@ -235,11 +429,16 @@
           </w:p>
           <w:p>
             <w:r>
-              <w:t>&lt;li&gt;</w:t>
+              <w:t>&lt;li</w:t>
+            </w:r>
+            <w:proofErr w:type="gramStart"/>
+            <w:r>
+              <w:t>&gt;</w:t>
             </w:r>
             <w:r>
               <w:t>“</w:t>
             </w:r>
+            <w:proofErr w:type="gramEnd"/>
             <w:r>
               <w:t>Interstitial lung disease</w:t>
             </w:r>
@@ -261,7 +460,15 @@
           </w:p>
           <w:p>
             <w:r>
-              <w:t>&lt;li&gt;”Obesity”, “</w:t>
+              <w:t>&lt;li</w:t>
+            </w:r>
+            <w:proofErr w:type="gramStart"/>
+            <w:r>
+              <w:t>&gt;”Obesity</w:t>
+            </w:r>
+            <w:proofErr w:type="gramEnd"/>
+            <w:r>
+              <w:t>”, “</w:t>
             </w:r>
             <w:r>
               <w:t>Hypothyroidism</w:t>
@@ -297,8 +504,18 @@
           </w:tcPr>
           <w:p>
             <w:r>
-              <w:t>2021 Patient Discharge and Emergency Department data added.&lt;br</w:t>
-            </w:r>
+              <w:t xml:space="preserve">2021 Patient Discharge and Emergency Department data </w:t>
+            </w:r>
+            <w:proofErr w:type="gramStart"/>
+            <w:r>
+              <w:t>added.&lt;</w:t>
+            </w:r>
+            <w:proofErr w:type="spellStart"/>
+            <w:proofErr w:type="gramEnd"/>
+            <w:r>
+              <w:t>br</w:t>
+            </w:r>
+            <w:proofErr w:type="spellEnd"/>
             <w:r>
               <w:t>/</w:t>
             </w:r>
@@ -306,8 +523,13 @@
               <w:t>&gt;</w:t>
             </w:r>
             <w:r>
-              <w:t>&lt;br</w:t>
-            </w:r>
+              <w:t>&lt;</w:t>
+            </w:r>
+            <w:proofErr w:type="spellStart"/>
+            <w:r>
+              <w:t>br</w:t>
+            </w:r>
+            <w:proofErr w:type="spellEnd"/>
             <w:r>
               <w:t>/</w:t>
             </w:r>
@@ -335,16 +557,38 @@
           </w:p>
           <w:p>
             <w:r>
-              <w:t>&lt;ul&gt;&lt;li&gt;“Sepsis”, which was originally included in “Other Infectious Diseases/Nutritional Deficiencies”&lt;/li&gt;</w:t>
-            </w:r>
-          </w:p>
-          <w:p>
-            <w:r>
-              <w:t>&lt;li&gt;“Cardiac arrest” and “</w:t>
-            </w:r>
-            <w:r>
-              <w:t>Supraventricular arithmia</w:t>
-            </w:r>
+              <w:t>&lt;ul&gt;&lt;li</w:t>
+            </w:r>
+            <w:proofErr w:type="gramStart"/>
+            <w:r>
+              <w:t>&gt;“</w:t>
+            </w:r>
+            <w:proofErr w:type="gramEnd"/>
+            <w:r>
+              <w:t>Sepsis”, which was originally included in “Other Infectious Diseases/Nutritional Deficiencies”&lt;/li&gt;</w:t>
+            </w:r>
+          </w:p>
+          <w:p>
+            <w:r>
+              <w:lastRenderedPageBreak/>
+              <w:t>&lt;li</w:t>
+            </w:r>
+            <w:proofErr w:type="gramStart"/>
+            <w:r>
+              <w:t>&gt;“</w:t>
+            </w:r>
+            <w:proofErr w:type="gramEnd"/>
+            <w:r>
+              <w:t>Cardiac arrest” and “</w:t>
+            </w:r>
+            <w:r>
+              <w:t xml:space="preserve">Supraventricular </w:t>
+            </w:r>
+            <w:proofErr w:type="spellStart"/>
+            <w:r>
+              <w:t>arithmia</w:t>
+            </w:r>
+            <w:proofErr w:type="spellEnd"/>
             <w:r>
               <w:t>”, which were originally included in “Other</w:t>
             </w:r>
@@ -369,12 +613,28 @@
           </w:p>
           <w:p>
             <w:r>
-              <w:t>&lt;li&gt;“Urinary tract infection”, which was originally included in “Other Chronic Conditions”&lt;/li&gt;</w:t>
-            </w:r>
-          </w:p>
-          <w:p>
-            <w:r>
-              <w:t xml:space="preserve">&lt;li&gt;“Respiratory failure”, which was originally included in “Other </w:t>
+              <w:t>&lt;li</w:t>
+            </w:r>
+            <w:proofErr w:type="gramStart"/>
+            <w:r>
+              <w:t>&gt;“</w:t>
+            </w:r>
+            <w:proofErr w:type="gramEnd"/>
+            <w:r>
+              <w:t>Urinary tract infection”, which was originally included in “Other Chronic Conditions”&lt;/li&gt;</w:t>
+            </w:r>
+          </w:p>
+          <w:p>
+            <w:r>
+              <w:t>&lt;li</w:t>
+            </w:r>
+            <w:proofErr w:type="gramStart"/>
+            <w:r>
+              <w:t>&gt;“</w:t>
+            </w:r>
+            <w:proofErr w:type="gramEnd"/>
+            <w:r>
+              <w:t xml:space="preserve">Respiratory failure”, which was originally included in “Other </w:t>
             </w:r>
             <w:r>
               <w:t>r</w:t>
@@ -385,8 +645,15 @@
           </w:p>
           <w:p>
             <w:r>
-              <w:lastRenderedPageBreak/>
-              <w:t xml:space="preserve">&lt;li&gt;“Parkinson’s Disease”, which was originally included in “Other </w:t>
+              <w:t>&lt;li</w:t>
+            </w:r>
+            <w:proofErr w:type="gramStart"/>
+            <w:r>
+              <w:t>&gt;“</w:t>
+            </w:r>
+            <w:proofErr w:type="gramEnd"/>
+            <w:r>
+              <w:t xml:space="preserve">Parkinson’s Disease”, which was originally included in “Other </w:t>
             </w:r>
             <w:r>
               <w:t>n</w:t>
@@ -420,15 +687,39 @@
             <w:tcW w:w="4675" w:type="dxa"/>
           </w:tcPr>
           <w:p>
-            <w:bookmarkStart w:id="0" w:name="_Hlk117785553"/>
+            <w:bookmarkStart w:id="1" w:name="_Hlk117785553"/>
             <w:r>
               <w:t xml:space="preserve">2021 </w:t>
             </w:r>
             <w:r>
-              <w:t>death data updated with more complete data.&lt;/br&gt;</w:t>
-            </w:r>
-            <w:r>
-              <w:t>&lt;/br&gt;</w:t>
+              <w:t xml:space="preserve">death data updated with more complete </w:t>
+            </w:r>
+            <w:proofErr w:type="gramStart"/>
+            <w:r>
+              <w:t>data.&lt;</w:t>
+            </w:r>
+            <w:proofErr w:type="gramEnd"/>
+            <w:r>
+              <w:t>/</w:t>
+            </w:r>
+            <w:proofErr w:type="spellStart"/>
+            <w:r>
+              <w:t>br</w:t>
+            </w:r>
+            <w:proofErr w:type="spellEnd"/>
+            <w:r>
+              <w:t>&gt;</w:t>
+            </w:r>
+            <w:r>
+              <w:t>&lt;/</w:t>
+            </w:r>
+            <w:proofErr w:type="spellStart"/>
+            <w:r>
+              <w:t>br</w:t>
+            </w:r>
+            <w:proofErr w:type="spellEnd"/>
+            <w:r>
+              <w:t>&gt;</w:t>
             </w:r>
           </w:p>
           <w:p/>
@@ -510,7 +801,7 @@
             <w:r>
               <w:t>&lt;/li&gt;&lt;/ul&gt;</w:t>
             </w:r>
-            <w:bookmarkEnd w:id="0"/>
+            <w:bookmarkEnd w:id="1"/>
           </w:p>
         </w:tc>
       </w:tr>
@@ -603,7 +894,15 @@
           </w:tcPr>
           <w:p>
             <w:r>
-              <w:t>2021 Death data added&lt;br/&gt;</w:t>
+              <w:t>2021 Death data added&lt;</w:t>
+            </w:r>
+            <w:proofErr w:type="spellStart"/>
+            <w:r>
+              <w:t>br</w:t>
+            </w:r>
+            <w:proofErr w:type="spellEnd"/>
+            <w:r>
+              <w:t>/&gt;</w:t>
             </w:r>
           </w:p>
           <w:p>
@@ -633,7 +932,15 @@
           </w:tcPr>
           <w:p>
             <w:r>
-              <w:t>Excess Mortality Data Brief updated with 2021 data&lt;br/&gt;</w:t>
+              <w:t>Excess Mortality Data Brief updated with 2021 data&lt;</w:t>
+            </w:r>
+            <w:proofErr w:type="spellStart"/>
+            <w:r>
+              <w:t>br</w:t>
+            </w:r>
+            <w:proofErr w:type="spellEnd"/>
+            <w:r>
+              <w:t>/&gt;</w:t>
             </w:r>
           </w:p>
           <w:p>
@@ -688,12 +995,28 @@
           </w:tcPr>
           <w:p>
             <w:r>
-              <w:t>2022 State of Public Health update posted on the homepage&lt;br/&gt;</w:t>
-            </w:r>
-          </w:p>
-          <w:p>
-            <w:r>
-              <w:t>“Alcohol-use disorders” moved from “Other Chronic” group to “Injury” group, and renamed to “Alcohol-related conditions”.</w:t>
+              <w:t>2022 State of Public Health update posted on the homepage&lt;</w:t>
+            </w:r>
+            <w:proofErr w:type="spellStart"/>
+            <w:r>
+              <w:t>br</w:t>
+            </w:r>
+            <w:proofErr w:type="spellEnd"/>
+            <w:r>
+              <w:t>/&gt;</w:t>
+            </w:r>
+          </w:p>
+          <w:p>
+            <w:r>
+              <w:t xml:space="preserve">“Alcohol-use disorders” moved from “Other Chronic” group to “Injury” </w:t>
+            </w:r>
+            <w:proofErr w:type="gramStart"/>
+            <w:r>
+              <w:t>group, and</w:t>
+            </w:r>
+            <w:proofErr w:type="gramEnd"/>
+            <w:r>
+              <w:t xml:space="preserve"> renamed to “Alcohol-related conditions”.</w:t>
             </w:r>
             <w:r>
               <w:t xml:space="preserve"> More information about this cause can be found in the </w:t>
@@ -708,11 +1031,20 @@
               <w:t>&lt;/b&gt;</w:t>
             </w:r>
             <w:r>
-              <w:t xml:space="preserve"> tab.&lt;br/&gt;</w:t>
-            </w:r>
-          </w:p>
-          <w:p>
-            <w:r>
+              <w:t xml:space="preserve"> tab.&lt;</w:t>
+            </w:r>
+            <w:proofErr w:type="spellStart"/>
+            <w:r>
+              <w:t>br</w:t>
+            </w:r>
+            <w:proofErr w:type="spellEnd"/>
+            <w:r>
+              <w:t>/&gt;</w:t>
+            </w:r>
+          </w:p>
+          <w:p>
+            <w:r>
+              <w:lastRenderedPageBreak/>
               <w:t xml:space="preserve">Alcoholic liver disease moved into “Alcohol-related conditions”. Because of this, </w:t>
             </w:r>
             <w:r>
@@ -734,6 +1066,7 @@
           </w:tcPr>
           <w:p>
             <w:r>
+              <w:lastRenderedPageBreak/>
               <w:t>11/01/2021 --</w:t>
             </w:r>
           </w:p>
@@ -774,11 +1107,7 @@
               <w:t xml:space="preserve">, which are included only in </w:t>
             </w:r>
             <w:r>
-              <w:t xml:space="preserve">“Other Infectious </w:t>
-            </w:r>
-            <w:r>
-              <w:lastRenderedPageBreak/>
-              <w:t>Diseases/Nutritional Deficiencies”</w:t>
+              <w:t>“Other Infectious Diseases/Nutritional Deficiencies”</w:t>
             </w:r>
             <w:r>
               <w:t>)</w:t>
@@ -796,7 +1125,6 @@
           </w:tcPr>
           <w:p>
             <w:r>
-              <w:lastRenderedPageBreak/>
               <w:t xml:space="preserve">11/01/2021 -- </w:t>
             </w:r>
           </w:p>
@@ -1306,8 +1634,13 @@
           </w:tcPr>
           <w:p>
             <w:r>
-              <w:t>Soft launch of public site !</w:t>
-            </w:r>
+              <w:t xml:space="preserve">Soft launch of public </w:t>
+            </w:r>
+            <w:proofErr w:type="gramStart"/>
+            <w:r>
+              <w:t>site !</w:t>
+            </w:r>
+            <w:proofErr w:type="gramEnd"/>
           </w:p>
         </w:tc>
       </w:tr>
@@ -1523,7 +1856,7 @@
 </file>
 
 <file path=word/numbering.xml><?xml version="1.0" encoding="utf-8"?>
-<w:numbering xmlns:wpc="http://schemas.microsoft.com/office/word/2010/wordprocessingCanvas" xmlns:cx="http://schemas.microsoft.com/office/drawing/2014/chartex" xmlns:cx1="http://schemas.microsoft.com/office/drawing/2015/9/8/chartex" xmlns:cx2="http://schemas.microsoft.com/office/drawing/2015/10/21/chartex" xmlns:cx3="http://schemas.microsoft.com/office/drawing/2016/5/9/chartex" xmlns:cx4="http://schemas.microsoft.com/office/drawing/2016/5/10/chartex" xmlns:cx5="http://schemas.microsoft.com/office/drawing/2016/5/11/chartex" xmlns:cx6="http://schemas.microsoft.com/office/drawing/2016/5/12/chartex" xmlns:cx7="http://schemas.microsoft.com/office/drawing/2016/5/13/chartex" xmlns:cx8="http://schemas.microsoft.com/office/drawing/2016/5/14/chartex" xmlns:mc="http://schemas.openxmlformats.org/markup-compatibility/2006" xmlns:aink="http://schemas.microsoft.com/office/drawing/2016/ink" xmlns:am3d="http://schemas.microsoft.com/office/drawing/2017/model3d" xmlns:o="urn:schemas-microsoft-com:office:office" xmlns:oel="http://schemas.microsoft.com/office/2019/extlst" xmlns:r="http://schemas.openxmlformats.org/officeDocument/2006/relationships" xmlns:m="http://schemas.openxmlformats.org/officeDocument/2006/math" xmlns:v="urn:schemas-microsoft-com:vml" xmlns:wp14="http://schemas.microsoft.com/office/word/2010/wordprocessingDrawing" xmlns:wp="http://schemas.openxmlformats.org/drawingml/2006/wordprocessingDrawing" xmlns:w10="urn:schemas-microsoft-com:office:word" xmlns:w="http://schemas.openxmlformats.org/wordprocessingml/2006/main" xmlns:w14="http://schemas.microsoft.com/office/word/2010/wordml" xmlns:w15="http://schemas.microsoft.com/office/word/2012/wordml" xmlns:w16cex="http://schemas.microsoft.com/office/word/2018/wordml/cex" xmlns:w16cid="http://schemas.microsoft.com/office/word/2016/wordml/cid" xmlns:w16="http://schemas.microsoft.com/office/word/2018/wordml" xmlns:w16sdtdh="http://schemas.microsoft.com/office/word/2020/wordml/sdtdatahash" xmlns:w16se="http://schemas.microsoft.com/office/word/2015/wordml/symex" xmlns:wpg="http://schemas.microsoft.com/office/word/2010/wordprocessingGroup" xmlns:wpi="http://schemas.microsoft.com/office/word/2010/wordprocessingInk" xmlns:wne="http://schemas.microsoft.com/office/word/2006/wordml" xmlns:wps="http://schemas.microsoft.com/office/word/2010/wordprocessingShape" mc:Ignorable="w14 w15 w16se w16cid w16 w16cex w16sdtdh wp14">
+<w:numbering xmlns:wpc="http://schemas.microsoft.com/office/word/2010/wordprocessingCanvas" xmlns:cx="http://schemas.microsoft.com/office/drawing/2014/chartex" xmlns:cx1="http://schemas.microsoft.com/office/drawing/2015/9/8/chartex" xmlns:cx2="http://schemas.microsoft.com/office/drawing/2015/10/21/chartex" xmlns:cx3="http://schemas.microsoft.com/office/drawing/2016/5/9/chartex" xmlns:cx4="http://schemas.microsoft.com/office/drawing/2016/5/10/chartex" xmlns:cx5="http://schemas.microsoft.com/office/drawing/2016/5/11/chartex" xmlns:cx6="http://schemas.microsoft.com/office/drawing/2016/5/12/chartex" xmlns:cx7="http://schemas.microsoft.com/office/drawing/2016/5/13/chartex" xmlns:cx8="http://schemas.microsoft.com/office/drawing/2016/5/14/chartex" xmlns:mc="http://schemas.openxmlformats.org/markup-compatibility/2006" xmlns:aink="http://schemas.microsoft.com/office/drawing/2016/ink" xmlns:am3d="http://schemas.microsoft.com/office/drawing/2017/model3d" xmlns:o="urn:schemas-microsoft-com:office:office" xmlns:r="http://schemas.openxmlformats.org/officeDocument/2006/relationships" xmlns:m="http://schemas.openxmlformats.org/officeDocument/2006/math" xmlns:v="urn:schemas-microsoft-com:vml" xmlns:wp14="http://schemas.microsoft.com/office/word/2010/wordprocessingDrawing" xmlns:wp="http://schemas.openxmlformats.org/drawingml/2006/wordprocessingDrawing" xmlns:w10="urn:schemas-microsoft-com:office:word" xmlns:w="http://schemas.openxmlformats.org/wordprocessingml/2006/main" xmlns:w14="http://schemas.microsoft.com/office/word/2010/wordml" xmlns:w15="http://schemas.microsoft.com/office/word/2012/wordml" xmlns:w16cid="http://schemas.microsoft.com/office/word/2016/wordml/cid" xmlns:w16se="http://schemas.microsoft.com/office/word/2015/wordml/symex" xmlns:wpg="http://schemas.microsoft.com/office/word/2010/wordprocessingGroup" xmlns:wpi="http://schemas.microsoft.com/office/word/2010/wordprocessingInk" xmlns:wne="http://schemas.microsoft.com/office/word/2006/wordml" xmlns:wps="http://schemas.microsoft.com/office/word/2010/wordprocessingShape" mc:Ignorable="w14 w15 w16se w16cid wp14">
   <w:abstractNum w:abstractNumId="0" w15:restartNumberingAfterBreak="0">
     <w:nsid w:val="1A99085D"/>
     <w:multiLevelType w:val="multilevel"/>
@@ -1673,14 +2006,14 @@
       </w:rPr>
     </w:lvl>
   </w:abstractNum>
-  <w:num w:numId="1" w16cid:durableId="238826319">
+  <w:num w:numId="1">
     <w:abstractNumId w:val="0"/>
   </w:num>
 </w:numbering>
 </file>
 
 <file path=word/styles.xml><?xml version="1.0" encoding="utf-8"?>
-<w:styles xmlns:mc="http://schemas.openxmlformats.org/markup-compatibility/2006" xmlns:r="http://schemas.openxmlformats.org/officeDocument/2006/relationships" xmlns:w="http://schemas.openxmlformats.org/wordprocessingml/2006/main" xmlns:w14="http://schemas.microsoft.com/office/word/2010/wordml" xmlns:w15="http://schemas.microsoft.com/office/word/2012/wordml" xmlns:w16cex="http://schemas.microsoft.com/office/word/2018/wordml/cex" xmlns:w16cid="http://schemas.microsoft.com/office/word/2016/wordml/cid" xmlns:w16="http://schemas.microsoft.com/office/word/2018/wordml" xmlns:w16sdtdh="http://schemas.microsoft.com/office/word/2020/wordml/sdtdatahash" xmlns:w16se="http://schemas.microsoft.com/office/word/2015/wordml/symex" mc:Ignorable="w14 w15 w16se w16cid w16 w16cex w16sdtdh">
+<w:styles xmlns:mc="http://schemas.openxmlformats.org/markup-compatibility/2006" xmlns:r="http://schemas.openxmlformats.org/officeDocument/2006/relationships" xmlns:w="http://schemas.openxmlformats.org/wordprocessingml/2006/main" xmlns:w14="http://schemas.microsoft.com/office/word/2010/wordml" xmlns:w15="http://schemas.microsoft.com/office/word/2012/wordml" xmlns:w16cid="http://schemas.microsoft.com/office/word/2016/wordml/cid" xmlns:w16se="http://schemas.microsoft.com/office/word/2015/wordml/symex" mc:Ignorable="w14 w15 w16se w16cid">
   <w:docDefaults>
     <w:rPrDefault>
       <w:rPr>
@@ -1696,7 +2029,7 @@
       </w:pPr>
     </w:pPrDefault>
   </w:docDefaults>
-  <w:latentStyles w:defLockedState="0" w:defUIPriority="99" w:defSemiHidden="0" w:defUnhideWhenUsed="0" w:defQFormat="0" w:count="376">
+  <w:latentStyles w:defLockedState="0" w:defUIPriority="99" w:defSemiHidden="0" w:defUnhideWhenUsed="0" w:defQFormat="0" w:count="375">
     <w:lsdException w:name="Normal" w:uiPriority="0" w:qFormat="1"/>
     <w:lsdException w:name="heading 1" w:uiPriority="9" w:qFormat="1"/>
     <w:lsdException w:name="heading 2" w:semiHidden="1" w:uiPriority="9" w:unhideWhenUsed="1" w:qFormat="1"/>
@@ -2072,7 +2405,6 @@
     <w:lsdException w:name="Smart Hyperlink" w:semiHidden="1" w:unhideWhenUsed="1"/>
     <w:lsdException w:name="Hashtag" w:semiHidden="1" w:unhideWhenUsed="1"/>
     <w:lsdException w:name="Unresolved Mention" w:semiHidden="1" w:unhideWhenUsed="1"/>
-    <w:lsdException w:name="Smart Link" w:semiHidden="1" w:unhideWhenUsed="1"/>
   </w:latentStyles>
   <w:style w:type="paragraph" w:default="1" w:styleId="Normal">
     <w:name w:val="Normal"/>

</xml_diff>

<commit_message>
Add GA to 2022 Data Brief
</commit_message>
<xml_diff>
--- a/myCCB/myData/appText/newsUseCCB_Word.docx
+++ b/myCCB/myData/appText/newsUseCCB_Word.docx
@@ -59,7 +59,16 @@
               </w:rPr>
             </w:pPr>
             <w:r>
-              <w:t xml:space="preserve">**Update #1**: </w:t>
+              <w:t>&lt;b&gt;</w:t>
+            </w:r>
+            <w:r>
+              <w:t>Update #1</w:t>
+            </w:r>
+            <w:r>
+              <w:t>&lt;/b&gt;</w:t>
+            </w:r>
+            <w:r>
+              <w:t xml:space="preserve">: </w:t>
             </w:r>
             <w:r>
               <w:rPr>
@@ -68,16 +77,7 @@
                 <w:color w:val="000000"/>
                 <w:shd w:val="clear" w:color="auto" w:fill="FFFFFF"/>
               </w:rPr>
-              <w:t>A 2022 Excess Mortality Data Brief SUPPLEMENT has been posted on the home page. The supplement includes data through 2022 and is a condensed version of the original 2020/2021 Excess Mortality Data Brief which is still available. The detailed methods, discussion, and exploratory analyses sections are in the original data brief and not in the supplement.</w:t>
-            </w:r>
-            <w:r>
-              <w:rPr>
-                <w:rStyle w:val="normaltextrun"/>
-                <w:rFonts w:ascii="Calibri" w:hAnsi="Calibri" w:cs="Calibri"/>
-                <w:color w:val="000000"/>
-                <w:shd w:val="clear" w:color="auto" w:fill="FFFFFF"/>
-              </w:rPr>
-              <w:t>&lt;br/&gt;&lt;br/&gt;</w:t>
+              <w:t>A 2022 Excess Mortality Data Brief SUPPLEMENT has been posted on the home page. The supplement includes data through 2022 and is a condensed version of the original 2020/2021 Excess Mortality Data Brief which is still available. The detailed methods, discussion, and exploratory analyses sections are in the original data brief and not in the supplement.&lt;br/&gt;&lt;br/&gt;</w:t>
             </w:r>
           </w:p>
           <w:p>
@@ -99,7 +99,16 @@
               </w:rPr>
             </w:pPr>
             <w:r>
-              <w:t xml:space="preserve">**Update #2**: </w:t>
+              <w:t>&lt;b&gt;</w:t>
+            </w:r>
+            <w:r>
+              <w:t>Update #2</w:t>
+            </w:r>
+            <w:r>
+              <w:t>&lt;/b&gt;</w:t>
+            </w:r>
+            <w:r>
+              <w:t xml:space="preserve">: </w:t>
             </w:r>
             <w:r>
               <w:rPr>
@@ -160,7 +169,25 @@
               <w:rPr>
                 <w:rStyle w:val="eop"/>
               </w:rPr>
-              <w:t xml:space="preserve">**Update #3**: </w:t>
+              <w:t>&lt;b&gt;</w:t>
+            </w:r>
+            <w:r>
+              <w:rPr>
+                <w:rStyle w:val="eop"/>
+              </w:rPr>
+              <w:t>Update #3</w:t>
+            </w:r>
+            <w:r>
+              <w:rPr>
+                <w:rStyle w:val="eop"/>
+              </w:rPr>
+              <w:t>&lt;/b&gt;</w:t>
+            </w:r>
+            <w:r>
+              <w:rPr>
+                <w:rStyle w:val="eop"/>
+              </w:rPr>
+              <w:t xml:space="preserve">: </w:t>
             </w:r>
             <w:r>
               <w:rPr>
@@ -438,7 +465,6 @@
           <w:p/>
           <w:p>
             <w:r>
-              <w:lastRenderedPageBreak/>
               <w:t>New Public Health level causes added to the CCB condition list:</w:t>
             </w:r>
           </w:p>
@@ -761,17 +787,17 @@
               <w:t xml:space="preserve"> of deaths</w:t>
             </w:r>
             <w:r>
-              <w:t xml:space="preserve"> and rates from 2005-2021 statewide</w:t>
+              <w:t xml:space="preserve"> and </w:t>
+            </w:r>
+            <w:r>
+              <w:lastRenderedPageBreak/>
+              <w:t>rates from 2005-2021 statewide</w:t>
             </w:r>
             <w:r>
               <w:t xml:space="preserve"> (0.1% increase)</w:t>
             </w:r>
             <w:r>
-              <w:t xml:space="preserve"> and for most </w:t>
-            </w:r>
-            <w:r>
-              <w:lastRenderedPageBreak/>
-              <w:t>counties</w:t>
+              <w:t xml:space="preserve"> and for most counties</w:t>
             </w:r>
             <w:r>
               <w:t xml:space="preserve"> (&lt;3% change)</w:t>
@@ -1358,6 +1384,7 @@
           </w:tcPr>
           <w:p>
             <w:r>
+              <w:lastRenderedPageBreak/>
               <w:t>10</w:t>
             </w:r>
             <w:r>
@@ -1386,7 +1413,6 @@
           </w:tcPr>
           <w:p>
             <w:r>
-              <w:lastRenderedPageBreak/>
               <w:t>10</w:t>
             </w:r>
             <w:r>

</xml_diff>

<commit_message>
April 2024 push - OOS deaths
</commit_message>
<xml_diff>
--- a/myCCB/myData/appText/newsUseCCB_Word.docx
+++ b/myCCB/myData/appText/newsUseCCB_Word.docx
@@ -41,6 +41,179 @@
           </w:tcPr>
           <w:p>
             <w:r>
+              <w:t>04/01/2024--</w:t>
+            </w:r>
+          </w:p>
+        </w:tc>
+        <w:tc>
+          <w:tcPr>
+            <w:tcW w:w="4675" w:type="dxa"/>
+          </w:tcPr>
+          <w:p>
+            <w:r>
+              <w:t>&lt;b&gt;Update #1:&lt;/b&gt; Death data has been updated to now include out-of-state deaths that occurred to California residents. Addition of out-of-state deaths increases mortality numbers from 2005 onwards. 2000-2004 data remains the same.&lt;</w:t>
+            </w:r>
+            <w:proofErr w:type="spellStart"/>
+            <w:r>
+              <w:t>br</w:t>
+            </w:r>
+            <w:proofErr w:type="spellEnd"/>
+            <w:r>
+              <w:t>/&gt;&lt;</w:t>
+            </w:r>
+            <w:proofErr w:type="spellStart"/>
+            <w:r>
+              <w:t>br</w:t>
+            </w:r>
+            <w:proofErr w:type="spellEnd"/>
+            <w:r>
+              <w:t>/&gt;</w:t>
+            </w:r>
+          </w:p>
+          <w:p/>
+          <w:p>
+            <w:r>
+              <w:t>&lt;b&gt;Update #2:&lt;/b&gt; 2022 death data has been added to “Multiple Causes of Death” section in the “RANKS” tab. This section now includes annual death data from 2019 to 2022.&lt;</w:t>
+            </w:r>
+            <w:proofErr w:type="spellStart"/>
+            <w:r>
+              <w:t>br</w:t>
+            </w:r>
+            <w:proofErr w:type="spellEnd"/>
+            <w:r>
+              <w:t>/&gt;&lt;</w:t>
+            </w:r>
+            <w:proofErr w:type="spellStart"/>
+            <w:r>
+              <w:t>br</w:t>
+            </w:r>
+            <w:proofErr w:type="spellEnd"/>
+            <w:r>
+              <w:t>/&gt;</w:t>
+            </w:r>
+          </w:p>
+          <w:p/>
+          <w:p>
+            <w:r>
+              <w:t>&lt;b&gt;Update #</w:t>
+            </w:r>
+            <w:r>
+              <w:t>3</w:t>
+            </w:r>
+            <w:r>
+              <w:t xml:space="preserve">:&lt;/b&gt; </w:t>
+            </w:r>
+            <w:r>
+              <w:t xml:space="preserve">Local Health Department city jurisdictions of Berkeley, Long Beach, Pasadena and their corresponding county Local Health Departments of Alameda HD and Los Angeles HD have been added to </w:t>
+            </w:r>
+            <w:r>
+              <w:t>additional</w:t>
+            </w:r>
+            <w:r>
+              <w:t xml:space="preserve"> tabs displaying mortality data, including:</w:t>
+            </w:r>
+            <w:r>
+              <w:t>&lt;</w:t>
+            </w:r>
+            <w:proofErr w:type="spellStart"/>
+            <w:r>
+              <w:t>ul</w:t>
+            </w:r>
+            <w:proofErr w:type="spellEnd"/>
+            <w:r>
+              <w:t>&gt;&lt;li&gt;RANKS tab&lt;/li&gt;&lt;</w:t>
+            </w:r>
+            <w:proofErr w:type="spellStart"/>
+            <w:r>
+              <w:t>ul</w:t>
+            </w:r>
+            <w:proofErr w:type="spellEnd"/>
+            <w:r>
+              <w:t>&gt;</w:t>
+            </w:r>
+            <w:r>
+              <w:t>&lt;li&gt;Rank by Geography – Deaths</w:t>
+            </w:r>
+            <w:r>
+              <w:t xml:space="preserve"> section</w:t>
+            </w:r>
+            <w:r>
+              <w:t>&lt;/li&gt;</w:t>
+            </w:r>
+            <w:r>
+              <w:t>&lt;li&gt;Multiple Causes of Death section&lt;/li&gt;</w:t>
+            </w:r>
+            <w:r>
+              <w:t>&lt;/</w:t>
+            </w:r>
+            <w:proofErr w:type="spellStart"/>
+            <w:r>
+              <w:t>ul</w:t>
+            </w:r>
+            <w:proofErr w:type="spellEnd"/>
+            <w:r>
+              <w:t>&gt;&lt;li&gt;TRENDS tab&lt;/li&gt;&lt;</w:t>
+            </w:r>
+            <w:proofErr w:type="spellStart"/>
+            <w:r>
+              <w:t>ul</w:t>
+            </w:r>
+            <w:proofErr w:type="spellEnd"/>
+            <w:r>
+              <w:t>&gt;&lt;li&gt;</w:t>
+            </w:r>
+            <w:r>
+              <w:t>Life Expectancy</w:t>
+            </w:r>
+            <w:r>
+              <w:t xml:space="preserve"> section&lt;/li&gt;&lt;/</w:t>
+            </w:r>
+            <w:proofErr w:type="spellStart"/>
+            <w:r>
+              <w:t>ul</w:t>
+            </w:r>
+            <w:proofErr w:type="spellEnd"/>
+            <w:r>
+              <w:t>&gt;</w:t>
+            </w:r>
+            <w:r>
+              <w:t>&lt;li&gt;MULTIPLE LENSES tab&lt;/li&gt;</w:t>
+            </w:r>
+            <w:r>
+              <w:t>&lt;li&gt;</w:t>
+            </w:r>
+            <w:r>
+              <w:t>DEMOGRAPHICS</w:t>
+            </w:r>
+            <w:r>
+              <w:t xml:space="preserve"> tab&lt;/li&gt;&lt;/</w:t>
+            </w:r>
+            <w:proofErr w:type="spellStart"/>
+            <w:r>
+              <w:t>ul</w:t>
+            </w:r>
+            <w:proofErr w:type="spellEnd"/>
+            <w:r>
+              <w:t>&gt;&lt;</w:t>
+            </w:r>
+            <w:proofErr w:type="spellStart"/>
+            <w:r>
+              <w:t>br</w:t>
+            </w:r>
+            <w:proofErr w:type="spellEnd"/>
+            <w:r>
+              <w:t>/&gt;</w:t>
+            </w:r>
+          </w:p>
+        </w:tc>
+      </w:tr>
+      <w:tr>
+        <w:tc>
+          <w:tcPr>
+            <w:tcW w:w="4675" w:type="dxa"/>
+          </w:tcPr>
+          <w:p>
+            <w:r>
               <w:t>02/01/2024--</w:t>
             </w:r>
           </w:p>
@@ -241,6 +414,7 @@
           <w:p/>
           <w:p>
             <w:r>
+              <w:lastRenderedPageBreak/>
               <w:t>&lt;b&gt;Update #4&lt;/b&gt;: “Neonatal conditions” has been moved from the broad condition group “Communicable” into a new group called “Perinatal” in the CCB condition list.</w:t>
             </w:r>
             <w:r>
@@ -272,6 +446,7 @@
           </w:tcPr>
           <w:p>
             <w:r>
+              <w:lastRenderedPageBreak/>
               <w:t>09/01/2023 --</w:t>
             </w:r>
           </w:p>
@@ -480,7 +655,6 @@
               <w:rPr>
                 <w:rStyle w:val="eop"/>
               </w:rPr>
-              <w:lastRenderedPageBreak/>
               <w:t>&lt;b&gt;</w:t>
             </w:r>
             <w:r>
@@ -583,299 +757,299 @@
           </w:tcPr>
           <w:p>
             <w:r>
+              <w:t>08/01/2023 --</w:t>
+            </w:r>
+          </w:p>
+        </w:tc>
+        <w:tc>
+          <w:tcPr>
+            <w:tcW w:w="4675" w:type="dxa"/>
+          </w:tcPr>
+          <w:p>
+            <w:r>
+              <w:t>New &lt;b&gt;Multiple Lenses&lt;/b&gt; tab added. This tab displays leading causes based on multiple measures.&lt;</w:t>
+            </w:r>
+            <w:proofErr w:type="spellStart"/>
+            <w:r>
+              <w:t>br</w:t>
+            </w:r>
+            <w:proofErr w:type="spellEnd"/>
+            <w:r>
+              <w:t>/&gt;&lt;</w:t>
+            </w:r>
+            <w:proofErr w:type="spellStart"/>
+            <w:r>
+              <w:t>br</w:t>
+            </w:r>
+            <w:proofErr w:type="spellEnd"/>
+            <w:r>
+              <w:t>/&gt;</w:t>
+            </w:r>
+          </w:p>
+          <w:p/>
+          <w:p>
+            <w:r>
+              <w:t xml:space="preserve">2022 death data updated with more complete data. Please note that </w:t>
+            </w:r>
+            <w:r>
+              <w:rPr>
+                <w:rStyle w:val="ui-provider"/>
+              </w:rPr>
+              <w:t>2022 &lt;b&gt;trend&lt;/b&gt; data are not yet included at this time for any individual causes in the Injury category or the overall Injury category.&lt;</w:t>
+            </w:r>
+            <w:proofErr w:type="spellStart"/>
+            <w:r>
+              <w:rPr>
+                <w:rStyle w:val="ui-provider"/>
+              </w:rPr>
+              <w:t>br</w:t>
+            </w:r>
+            <w:proofErr w:type="spellEnd"/>
+            <w:r>
+              <w:rPr>
+                <w:rStyle w:val="ui-provider"/>
+              </w:rPr>
+              <w:t>/&gt;&lt;</w:t>
+            </w:r>
+            <w:proofErr w:type="spellStart"/>
+            <w:r>
+              <w:rPr>
+                <w:rStyle w:val="ui-provider"/>
+              </w:rPr>
+              <w:t>br</w:t>
+            </w:r>
+            <w:proofErr w:type="spellEnd"/>
+            <w:r>
+              <w:rPr>
+                <w:rStyle w:val="ui-provider"/>
+              </w:rPr>
+              <w:t>/&gt;</w:t>
+            </w:r>
+          </w:p>
+        </w:tc>
+      </w:tr>
+      <w:tr>
+        <w:tc>
+          <w:tcPr>
+            <w:tcW w:w="4675" w:type="dxa"/>
+          </w:tcPr>
+          <w:p>
+            <w:r>
+              <w:t>05/01/2023 --</w:t>
+            </w:r>
+          </w:p>
+        </w:tc>
+        <w:tc>
+          <w:tcPr>
+            <w:tcW w:w="4675" w:type="dxa"/>
+          </w:tcPr>
+          <w:p>
+            <w:pPr>
+              <w:rPr>
+                <w:rStyle w:val="ui-provider"/>
+              </w:rPr>
+            </w:pPr>
+            <w:r>
+              <w:t xml:space="preserve">2022 death data added; </w:t>
+            </w:r>
+            <w:r>
+              <w:t>d</w:t>
+            </w:r>
+            <w:r>
+              <w:rPr>
+                <w:rStyle w:val="ui-provider"/>
+              </w:rPr>
+              <w:t>ue to delay</w:t>
+            </w:r>
+            <w:r>
+              <w:rPr>
+                <w:rStyle w:val="ui-provider"/>
+              </w:rPr>
+              <w:t>s</w:t>
+            </w:r>
+            <w:r>
+              <w:rPr>
+                <w:rStyle w:val="ui-provider"/>
+              </w:rPr>
+              <w:t xml:space="preserve"> in the final coding of cause of death in the preliminary 2022 data, 2022 </w:t>
+            </w:r>
+            <w:r>
+              <w:rPr>
+                <w:rStyle w:val="ui-provider"/>
+              </w:rPr>
+              <w:t>&lt;b&gt;</w:t>
+            </w:r>
+            <w:r>
+              <w:rPr>
+                <w:rStyle w:val="ui-provider"/>
+              </w:rPr>
+              <w:t>trend</w:t>
+            </w:r>
+            <w:r>
+              <w:rPr>
+                <w:rStyle w:val="ui-provider"/>
+              </w:rPr>
+              <w:t>&lt;/b&gt;</w:t>
+            </w:r>
+            <w:r>
+              <w:rPr>
+                <w:rStyle w:val="ui-provider"/>
+              </w:rPr>
+              <w:t xml:space="preserve"> data are not included at this time for a</w:t>
+            </w:r>
+            <w:r>
+              <w:rPr>
+                <w:rStyle w:val="ui-provider"/>
+              </w:rPr>
+              <w:t>ny individual causes in the Injury category or the overall Injury category.</w:t>
+            </w:r>
+            <w:r>
+              <w:rPr>
+                <w:rStyle w:val="ui-provider"/>
+              </w:rPr>
+              <w:t xml:space="preserve"> </w:t>
+            </w:r>
+            <w:r>
+              <w:rPr>
+                <w:rStyle w:val="ui-provider"/>
+              </w:rPr>
+              <w:t>This is due to injury-related</w:t>
+            </w:r>
+            <w:r>
+              <w:rPr>
+                <w:rStyle w:val="ui-provider"/>
+              </w:rPr>
+              <w:t xml:space="preserve"> conditions </w:t>
+            </w:r>
+            <w:r>
+              <w:rPr>
+                <w:rStyle w:val="ui-provider"/>
+              </w:rPr>
+              <w:t>being</w:t>
+            </w:r>
+            <w:r>
+              <w:rPr>
+                <w:rStyle w:val="ui-provider"/>
+              </w:rPr>
+              <w:t xml:space="preserve"> particularly susceptible to delays in final coding.  These trend points will be added as soon as possible.&lt;</w:t>
+            </w:r>
+            <w:proofErr w:type="spellStart"/>
+            <w:r>
+              <w:rPr>
+                <w:rStyle w:val="ui-provider"/>
+              </w:rPr>
+              <w:t>br</w:t>
+            </w:r>
+            <w:proofErr w:type="spellEnd"/>
+            <w:r>
+              <w:rPr>
+                <w:rStyle w:val="ui-provider"/>
+              </w:rPr>
+              <w:t>/&gt;&lt;</w:t>
+            </w:r>
+            <w:proofErr w:type="spellStart"/>
+            <w:r>
+              <w:rPr>
+                <w:rStyle w:val="ui-provider"/>
+              </w:rPr>
+              <w:t>br</w:t>
+            </w:r>
+            <w:proofErr w:type="spellEnd"/>
+            <w:r>
+              <w:rPr>
+                <w:rStyle w:val="ui-provider"/>
+              </w:rPr>
+              <w:t>/&gt;</w:t>
+            </w:r>
+          </w:p>
+          <w:p/>
+          <w:p>
+            <w:r>
+              <w:t>2022 population data added to &lt;b&gt;DEMOGRAPHICS&lt;/b&gt;&lt;</w:t>
+            </w:r>
+            <w:proofErr w:type="spellStart"/>
+            <w:r>
+              <w:t>br</w:t>
+            </w:r>
+            <w:proofErr w:type="spellEnd"/>
+            <w:r>
+              <w:t>/&gt;&lt;</w:t>
+            </w:r>
+            <w:proofErr w:type="spellStart"/>
+            <w:r>
+              <w:t>br</w:t>
+            </w:r>
+            <w:proofErr w:type="spellEnd"/>
+            <w:r>
+              <w:t>/&gt;</w:t>
+            </w:r>
+          </w:p>
+          <w:p/>
+          <w:p>
+            <w:r>
+              <w:t xml:space="preserve">2023 State of Public Health updated with more recent and complete 2022 death data in the “Preliminary Data – 2022” section, and a new exploratory section on </w:t>
+            </w:r>
+            <w:r>
+              <w:t>race and ethnicity</w:t>
+            </w:r>
+            <w:r>
+              <w:t xml:space="preserve"> tabulation methods.</w:t>
+            </w:r>
+            <w:r>
+              <w:t>&lt;</w:t>
+            </w:r>
+            <w:proofErr w:type="spellStart"/>
+            <w:r>
+              <w:t>br</w:t>
+            </w:r>
+            <w:proofErr w:type="spellEnd"/>
+            <w:r>
+              <w:t>/&gt;</w:t>
+            </w:r>
+            <w:r>
+              <w:t>&lt;</w:t>
+            </w:r>
+            <w:proofErr w:type="spellStart"/>
+            <w:r>
+              <w:t>br</w:t>
+            </w:r>
+            <w:proofErr w:type="spellEnd"/>
+            <w:r>
+              <w:t>/&gt;</w:t>
+            </w:r>
+          </w:p>
+        </w:tc>
+      </w:tr>
+      <w:tr>
+        <w:tc>
+          <w:tcPr>
+            <w:tcW w:w="4675" w:type="dxa"/>
+          </w:tcPr>
+          <w:p>
+            <w:r>
+              <w:t>03/01/2023 --</w:t>
+            </w:r>
+          </w:p>
+        </w:tc>
+        <w:tc>
+          <w:tcPr>
+            <w:tcW w:w="4675" w:type="dxa"/>
+          </w:tcPr>
+          <w:p>
+            <w:r>
+              <w:t>New &lt;b&gt;Multiple Causes of Death&lt;/b&gt; section added in the RANKS tab.</w:t>
+            </w:r>
+          </w:p>
+        </w:tc>
+      </w:tr>
+      <w:tr>
+        <w:tc>
+          <w:tcPr>
+            <w:tcW w:w="4675" w:type="dxa"/>
+          </w:tcPr>
+          <w:p>
+            <w:r>
               <w:lastRenderedPageBreak/>
-              <w:t>08/01/2023 --</w:t>
-            </w:r>
-          </w:p>
-        </w:tc>
-        <w:tc>
-          <w:tcPr>
-            <w:tcW w:w="4675" w:type="dxa"/>
-          </w:tcPr>
-          <w:p>
-            <w:r>
-              <w:t>New &lt;b&gt;Multiple Lenses&lt;/b&gt; tab added. This tab displays leading causes based on multiple measures.&lt;</w:t>
-            </w:r>
-            <w:proofErr w:type="spellStart"/>
-            <w:r>
-              <w:t>br</w:t>
-            </w:r>
-            <w:proofErr w:type="spellEnd"/>
-            <w:r>
-              <w:t>/&gt;&lt;</w:t>
-            </w:r>
-            <w:proofErr w:type="spellStart"/>
-            <w:r>
-              <w:t>br</w:t>
-            </w:r>
-            <w:proofErr w:type="spellEnd"/>
-            <w:r>
-              <w:t>/&gt;</w:t>
-            </w:r>
-          </w:p>
-          <w:p/>
-          <w:p>
-            <w:r>
-              <w:t xml:space="preserve">2022 death data updated with more complete data. Please note that </w:t>
-            </w:r>
-            <w:r>
-              <w:rPr>
-                <w:rStyle w:val="ui-provider"/>
-              </w:rPr>
-              <w:t>2022 &lt;b&gt;trend&lt;/b&gt; data are not yet included at this time for any individual causes in the Injury category or the overall Injury category.&lt;</w:t>
-            </w:r>
-            <w:proofErr w:type="spellStart"/>
-            <w:r>
-              <w:rPr>
-                <w:rStyle w:val="ui-provider"/>
-              </w:rPr>
-              <w:t>br</w:t>
-            </w:r>
-            <w:proofErr w:type="spellEnd"/>
-            <w:r>
-              <w:rPr>
-                <w:rStyle w:val="ui-provider"/>
-              </w:rPr>
-              <w:t>/&gt;&lt;</w:t>
-            </w:r>
-            <w:proofErr w:type="spellStart"/>
-            <w:r>
-              <w:rPr>
-                <w:rStyle w:val="ui-provider"/>
-              </w:rPr>
-              <w:t>br</w:t>
-            </w:r>
-            <w:proofErr w:type="spellEnd"/>
-            <w:r>
-              <w:rPr>
-                <w:rStyle w:val="ui-provider"/>
-              </w:rPr>
-              <w:t>/&gt;</w:t>
-            </w:r>
-          </w:p>
-        </w:tc>
-      </w:tr>
-      <w:tr>
-        <w:tc>
-          <w:tcPr>
-            <w:tcW w:w="4675" w:type="dxa"/>
-          </w:tcPr>
-          <w:p>
-            <w:r>
-              <w:t>05/01/2023 --</w:t>
-            </w:r>
-          </w:p>
-        </w:tc>
-        <w:tc>
-          <w:tcPr>
-            <w:tcW w:w="4675" w:type="dxa"/>
-          </w:tcPr>
-          <w:p>
-            <w:pPr>
-              <w:rPr>
-                <w:rStyle w:val="ui-provider"/>
-              </w:rPr>
-            </w:pPr>
-            <w:r>
-              <w:t xml:space="preserve">2022 death data added; </w:t>
-            </w:r>
-            <w:r>
-              <w:t>d</w:t>
-            </w:r>
-            <w:r>
-              <w:rPr>
-                <w:rStyle w:val="ui-provider"/>
-              </w:rPr>
-              <w:t>ue to delay</w:t>
-            </w:r>
-            <w:r>
-              <w:rPr>
-                <w:rStyle w:val="ui-provider"/>
-              </w:rPr>
-              <w:t>s</w:t>
-            </w:r>
-            <w:r>
-              <w:rPr>
-                <w:rStyle w:val="ui-provider"/>
-              </w:rPr>
-              <w:t xml:space="preserve"> in the final coding of cause of death in the preliminary 2022 data, 2022 </w:t>
-            </w:r>
-            <w:r>
-              <w:rPr>
-                <w:rStyle w:val="ui-provider"/>
-              </w:rPr>
-              <w:t>&lt;b&gt;</w:t>
-            </w:r>
-            <w:r>
-              <w:rPr>
-                <w:rStyle w:val="ui-provider"/>
-              </w:rPr>
-              <w:t>trend</w:t>
-            </w:r>
-            <w:r>
-              <w:rPr>
-                <w:rStyle w:val="ui-provider"/>
-              </w:rPr>
-              <w:t>&lt;/b&gt;</w:t>
-            </w:r>
-            <w:r>
-              <w:rPr>
-                <w:rStyle w:val="ui-provider"/>
-              </w:rPr>
-              <w:t xml:space="preserve"> data are not included at this time for a</w:t>
-            </w:r>
-            <w:r>
-              <w:rPr>
-                <w:rStyle w:val="ui-provider"/>
-              </w:rPr>
-              <w:t>ny individual causes in the Injury category or the overall Injury category.</w:t>
-            </w:r>
-            <w:r>
-              <w:rPr>
-                <w:rStyle w:val="ui-provider"/>
-              </w:rPr>
-              <w:t xml:space="preserve"> </w:t>
-            </w:r>
-            <w:r>
-              <w:rPr>
-                <w:rStyle w:val="ui-provider"/>
-              </w:rPr>
-              <w:t>This is due to injury-related</w:t>
-            </w:r>
-            <w:r>
-              <w:rPr>
-                <w:rStyle w:val="ui-provider"/>
-              </w:rPr>
-              <w:t xml:space="preserve"> conditions </w:t>
-            </w:r>
-            <w:r>
-              <w:rPr>
-                <w:rStyle w:val="ui-provider"/>
-              </w:rPr>
-              <w:t>being</w:t>
-            </w:r>
-            <w:r>
-              <w:rPr>
-                <w:rStyle w:val="ui-provider"/>
-              </w:rPr>
-              <w:t xml:space="preserve"> particularly susceptible to delays in final coding.  These trend points will be added as soon as possible.&lt;</w:t>
-            </w:r>
-            <w:proofErr w:type="spellStart"/>
-            <w:r>
-              <w:rPr>
-                <w:rStyle w:val="ui-provider"/>
-              </w:rPr>
-              <w:t>br</w:t>
-            </w:r>
-            <w:proofErr w:type="spellEnd"/>
-            <w:r>
-              <w:rPr>
-                <w:rStyle w:val="ui-provider"/>
-              </w:rPr>
-              <w:t>/&gt;&lt;</w:t>
-            </w:r>
-            <w:proofErr w:type="spellStart"/>
-            <w:r>
-              <w:rPr>
-                <w:rStyle w:val="ui-provider"/>
-              </w:rPr>
-              <w:t>br</w:t>
-            </w:r>
-            <w:proofErr w:type="spellEnd"/>
-            <w:r>
-              <w:rPr>
-                <w:rStyle w:val="ui-provider"/>
-              </w:rPr>
-              <w:t>/&gt;</w:t>
-            </w:r>
-          </w:p>
-          <w:p/>
-          <w:p>
-            <w:r>
-              <w:t>2022 population data added to &lt;b&gt;DEMOGRAPHICS&lt;/b&gt;&lt;</w:t>
-            </w:r>
-            <w:proofErr w:type="spellStart"/>
-            <w:r>
-              <w:t>br</w:t>
-            </w:r>
-            <w:proofErr w:type="spellEnd"/>
-            <w:r>
-              <w:t>/&gt;&lt;</w:t>
-            </w:r>
-            <w:proofErr w:type="spellStart"/>
-            <w:r>
-              <w:t>br</w:t>
-            </w:r>
-            <w:proofErr w:type="spellEnd"/>
-            <w:r>
-              <w:t>/&gt;</w:t>
-            </w:r>
-          </w:p>
-          <w:p/>
-          <w:p>
-            <w:r>
-              <w:t xml:space="preserve">2023 State of Public Health updated with more recent and complete 2022 death data in the “Preliminary Data – 2022” section, and a new exploratory section on </w:t>
-            </w:r>
-            <w:r>
-              <w:t>race and ethnicity</w:t>
-            </w:r>
-            <w:r>
-              <w:t xml:space="preserve"> tabulation methods.</w:t>
-            </w:r>
-            <w:r>
-              <w:t>&lt;</w:t>
-            </w:r>
-            <w:proofErr w:type="spellStart"/>
-            <w:r>
-              <w:t>br</w:t>
-            </w:r>
-            <w:proofErr w:type="spellEnd"/>
-            <w:r>
-              <w:t>/&gt;</w:t>
-            </w:r>
-            <w:r>
-              <w:t>&lt;</w:t>
-            </w:r>
-            <w:proofErr w:type="spellStart"/>
-            <w:r>
-              <w:t>br</w:t>
-            </w:r>
-            <w:proofErr w:type="spellEnd"/>
-            <w:r>
-              <w:t>/&gt;</w:t>
-            </w:r>
-          </w:p>
-        </w:tc>
-      </w:tr>
-      <w:tr>
-        <w:tc>
-          <w:tcPr>
-            <w:tcW w:w="4675" w:type="dxa"/>
-          </w:tcPr>
-          <w:p>
-            <w:r>
-              <w:t>03/01/2023 --</w:t>
-            </w:r>
-          </w:p>
-        </w:tc>
-        <w:tc>
-          <w:tcPr>
-            <w:tcW w:w="4675" w:type="dxa"/>
-          </w:tcPr>
-          <w:p>
-            <w:r>
-              <w:t>New &lt;b&gt;Multiple Causes of Death&lt;/b&gt; section added in the RANKS tab.</w:t>
-            </w:r>
-          </w:p>
-        </w:tc>
-      </w:tr>
-      <w:tr>
-        <w:tc>
-          <w:tcPr>
-            <w:tcW w:w="4675" w:type="dxa"/>
-          </w:tcPr>
-          <w:p>
-            <w:r>
               <w:t>02/01/2023</w:t>
             </w:r>
             <w:r>
@@ -1000,452 +1174,863 @@
           </w:tcPr>
           <w:p>
             <w:r>
+              <w:t>01/01/2023 --</w:t>
+            </w:r>
+          </w:p>
+        </w:tc>
+        <w:tc>
+          <w:tcPr>
+            <w:tcW w:w="4675" w:type="dxa"/>
+          </w:tcPr>
+          <w:p>
+            <w:r>
+              <w:t>2021 Patient Discharge and Emergency Department data added.&lt;</w:t>
+            </w:r>
+            <w:proofErr w:type="spellStart"/>
+            <w:r>
+              <w:t>br</w:t>
+            </w:r>
+            <w:proofErr w:type="spellEnd"/>
+            <w:r>
+              <w:t>/</w:t>
+            </w:r>
+            <w:r>
+              <w:t>&gt;</w:t>
+            </w:r>
+            <w:r>
+              <w:t>&lt;</w:t>
+            </w:r>
+            <w:proofErr w:type="spellStart"/>
+            <w:r>
+              <w:t>br</w:t>
+            </w:r>
+            <w:proofErr w:type="spellEnd"/>
+            <w:r>
+              <w:t>/</w:t>
+            </w:r>
+            <w:r>
+              <w:t>&gt;</w:t>
+            </w:r>
+          </w:p>
+          <w:p/>
+          <w:p>
+            <w:r>
+              <w:t xml:space="preserve">New </w:t>
+            </w:r>
+            <w:r>
+              <w:t>P</w:t>
+            </w:r>
+            <w:r>
+              <w:t xml:space="preserve">ublic </w:t>
+            </w:r>
+            <w:r>
+              <w:t>H</w:t>
+            </w:r>
+            <w:r>
+              <w:t>ealth level causes added to the CCB condition list:</w:t>
+            </w:r>
+          </w:p>
+          <w:p>
+            <w:r>
+              <w:t>&lt;</w:t>
+            </w:r>
+            <w:proofErr w:type="spellStart"/>
+            <w:r>
+              <w:t>ul</w:t>
+            </w:r>
+            <w:proofErr w:type="spellEnd"/>
+            <w:r>
+              <w:t>&gt;&lt;li&gt;“Sepsis”, which was originally included in “Other Infectious Diseases/Nutritional Deficiencies”&lt;/li&gt;</w:t>
+            </w:r>
+          </w:p>
+          <w:p>
+            <w:r>
+              <w:t>&lt;li&gt;“Cardiac arrest” and “</w:t>
+            </w:r>
+            <w:r>
+              <w:t xml:space="preserve">Supraventricular </w:t>
+            </w:r>
+            <w:proofErr w:type="spellStart"/>
+            <w:r>
+              <w:t>arithmia</w:t>
+            </w:r>
+            <w:proofErr w:type="spellEnd"/>
+            <w:r>
+              <w:t>”, which were originally included in “Other</w:t>
+            </w:r>
+            <w:r>
+              <w:t xml:space="preserve"> or unspecified</w:t>
+            </w:r>
+            <w:r>
+              <w:t xml:space="preserve"> </w:t>
+            </w:r>
+            <w:r>
+              <w:t>c</w:t>
+            </w:r>
+            <w:r>
+              <w:t xml:space="preserve">ardiovascular </w:t>
+            </w:r>
+            <w:r>
+              <w:t>d</w:t>
+            </w:r>
+            <w:r>
+              <w:t>iseases”&lt;/li&gt;</w:t>
+            </w:r>
+          </w:p>
+          <w:p>
+            <w:r>
+              <w:t>&lt;li&gt;“Urinary tract infection”, which was originally included in “Other Chronic Conditions”&lt;/li&gt;</w:t>
+            </w:r>
+          </w:p>
+          <w:p>
+            <w:r>
+              <w:t xml:space="preserve">&lt;li&gt;“Respiratory failure”, which was originally included in “Other </w:t>
+            </w:r>
+            <w:r>
+              <w:t>r</w:t>
+            </w:r>
+            <w:r>
+              <w:t>espiratory diseases”&lt;/li&gt;</w:t>
+            </w:r>
+          </w:p>
+          <w:p>
+            <w:r>
+              <w:t xml:space="preserve">&lt;li&gt;“Parkinson’s Disease”, which was originally included in “Other </w:t>
+            </w:r>
+            <w:r>
+              <w:t>n</w:t>
+            </w:r>
+            <w:r>
+              <w:t xml:space="preserve">eurological </w:t>
+            </w:r>
+            <w:r>
+              <w:t>c</w:t>
+            </w:r>
+            <w:r>
+              <w:t>onditions”&lt;/li&gt;&lt;/</w:t>
+            </w:r>
+            <w:proofErr w:type="spellStart"/>
+            <w:r>
+              <w:t>ul</w:t>
+            </w:r>
+            <w:proofErr w:type="spellEnd"/>
+            <w:r>
+              <w:t>&gt;</w:t>
+            </w:r>
+          </w:p>
+        </w:tc>
+      </w:tr>
+      <w:tr>
+        <w:tc>
+          <w:tcPr>
+            <w:tcW w:w="4675" w:type="dxa"/>
+          </w:tcPr>
+          <w:p>
+            <w:r>
+              <w:t>11/01/2022 --</w:t>
+            </w:r>
+          </w:p>
+        </w:tc>
+        <w:tc>
+          <w:tcPr>
+            <w:tcW w:w="4675" w:type="dxa"/>
+          </w:tcPr>
+          <w:p>
+            <w:bookmarkStart w:id="0" w:name="_Hlk117785553"/>
+            <w:r>
+              <w:t xml:space="preserve">2021 </w:t>
+            </w:r>
+            <w:r>
+              <w:t>death data updated with more complete data.&lt;/</w:t>
+            </w:r>
+            <w:proofErr w:type="spellStart"/>
+            <w:r>
+              <w:t>br</w:t>
+            </w:r>
+            <w:proofErr w:type="spellEnd"/>
+            <w:r>
+              <w:t>&gt;</w:t>
+            </w:r>
+            <w:r>
+              <w:t>&lt;/</w:t>
+            </w:r>
+            <w:proofErr w:type="spellStart"/>
+            <w:r>
+              <w:t>br</w:t>
+            </w:r>
+            <w:proofErr w:type="spellEnd"/>
+            <w:r>
+              <w:t>&gt;</w:t>
+            </w:r>
+          </w:p>
+          <w:p/>
+          <w:p>
+            <w:r>
+              <w:t xml:space="preserve">Modifications to </w:t>
+            </w:r>
+            <w:r>
+              <w:t>&lt;b&gt;SDOH&lt;/b&gt;</w:t>
+            </w:r>
+            <w:r>
+              <w:t xml:space="preserve"> tab</w:t>
+            </w:r>
+            <w:r>
+              <w:t>:</w:t>
+            </w:r>
+          </w:p>
+          <w:p>
+            <w:r>
+              <w:t>&lt;</w:t>
+            </w:r>
+            <w:proofErr w:type="spellStart"/>
+            <w:r>
+              <w:t>ul</w:t>
+            </w:r>
+            <w:proofErr w:type="spellEnd"/>
+            <w:r>
+              <w:t>&gt;</w:t>
+            </w:r>
+            <w:r>
+              <w:t>&lt;li&gt;All social determinants of health now follow the same direction, where low estimates indicate advantage and high estimates indicate disadvantage&lt;/li&gt;</w:t>
+            </w:r>
+            <w:r>
+              <w:t>&lt;li&gt;Housing burden related SDOHs now contain estimates for all households instead of only renter households&lt;/li&gt;&lt;li&gt;&lt;b&gt;Percent of households with kitchen facilities and plumbing&lt;/b&gt; has been removed&lt;/li&gt;&lt;li&gt;</w:t>
+            </w:r>
+            <w:r>
+              <w:t>Added:&lt;</w:t>
+            </w:r>
+            <w:proofErr w:type="spellStart"/>
+            <w:r>
+              <w:t>ul</w:t>
+            </w:r>
+            <w:proofErr w:type="spellEnd"/>
+            <w:r>
+              <w:t>&gt;&lt;li&gt;&lt;b&gt;</w:t>
+            </w:r>
+            <w:r>
+              <w:t>Percentage of households with no extra income (interest, dividends, or net rental income)&lt;/b&gt;</w:t>
+            </w:r>
+            <w:r>
+              <w:t>&lt;/li&gt;</w:t>
+            </w:r>
+            <w:r>
+              <w:t xml:space="preserve"> </w:t>
+            </w:r>
+            <w:r>
+              <w:t>&lt;li&gt;</w:t>
+            </w:r>
+            <w:r>
+              <w:t>&lt;b&gt;</w:t>
+            </w:r>
+            <w:r>
+              <w:t xml:space="preserve">Percentage of </w:t>
+            </w:r>
+            <w:r>
+              <w:t>registered voters that did not vote in the 2020 general election&lt;/b&gt;</w:t>
+            </w:r>
+            <w:r>
+              <w:t>&lt;/li&gt;&lt;li&gt;</w:t>
+            </w:r>
+            <w:r>
+              <w:t>&lt;b&gt;</w:t>
+            </w:r>
+            <w:r>
+              <w:t xml:space="preserve">Percentage of </w:t>
+            </w:r>
+            <w:r>
+              <w:t xml:space="preserve">workers </w:t>
+            </w:r>
+            <w:r>
+              <w:t>that</w:t>
+            </w:r>
+            <w:r>
+              <w:t xml:space="preserve"> do not commute to work&lt;/b&gt;</w:t>
+            </w:r>
+            <w:r>
+              <w:t>&lt;/li&gt;&lt;li&gt;</w:t>
+            </w:r>
+            <w:r>
+              <w:t>&lt;b&gt;Annual mean concentration of PM2.5&lt;/b&gt;</w:t>
+            </w:r>
+            <w:r>
+              <w:t>&lt;/li&gt;&lt;/</w:t>
+            </w:r>
+            <w:proofErr w:type="spellStart"/>
+            <w:r>
+              <w:t>ul</w:t>
+            </w:r>
+            <w:proofErr w:type="spellEnd"/>
+            <w:r>
+              <w:t>&gt;</w:t>
+            </w:r>
+            <w:r>
+              <w:t>&lt;/li&gt;&lt;/</w:t>
+            </w:r>
+            <w:proofErr w:type="spellStart"/>
+            <w:r>
+              <w:t>ul</w:t>
+            </w:r>
+            <w:proofErr w:type="spellEnd"/>
+            <w:r>
+              <w:t>&gt;</w:t>
+            </w:r>
+            <w:bookmarkEnd w:id="0"/>
+          </w:p>
+        </w:tc>
+      </w:tr>
+      <w:tr>
+        <w:tc>
+          <w:tcPr>
+            <w:tcW w:w="4675" w:type="dxa"/>
+          </w:tcPr>
+          <w:p>
+            <w:r>
               <w:lastRenderedPageBreak/>
-              <w:t>01/01/2023 --</w:t>
-            </w:r>
-          </w:p>
-        </w:tc>
-        <w:tc>
-          <w:tcPr>
-            <w:tcW w:w="4675" w:type="dxa"/>
-          </w:tcPr>
-          <w:p>
-            <w:r>
-              <w:t>2021 Patient Discharge and Emergency Department data added.&lt;</w:t>
-            </w:r>
-            <w:proofErr w:type="spellStart"/>
-            <w:r>
-              <w:t>br</w:t>
-            </w:r>
-            <w:proofErr w:type="spellEnd"/>
-            <w:r>
-              <w:t>/</w:t>
-            </w:r>
-            <w:r>
-              <w:t>&gt;</w:t>
-            </w:r>
-            <w:r>
-              <w:t>&lt;</w:t>
-            </w:r>
-            <w:proofErr w:type="spellStart"/>
-            <w:r>
-              <w:t>br</w:t>
-            </w:r>
-            <w:proofErr w:type="spellEnd"/>
-            <w:r>
-              <w:t>/</w:t>
-            </w:r>
-            <w:r>
-              <w:t>&gt;</w:t>
+              <w:t>10/01/2022 --</w:t>
+            </w:r>
+          </w:p>
+        </w:tc>
+        <w:tc>
+          <w:tcPr>
+            <w:tcW w:w="4675" w:type="dxa"/>
+          </w:tcPr>
+          <w:p>
+            <w:r>
+              <w:t>Updated all death data using an improved methodology for identifying California residents only and assigning county of residence. This will cause a slight change in number</w:t>
+            </w:r>
+            <w:r>
+              <w:t xml:space="preserve"> of deaths</w:t>
+            </w:r>
+            <w:r>
+              <w:t xml:space="preserve"> and rates from 2005-2021 statewide</w:t>
+            </w:r>
+            <w:r>
+              <w:t xml:space="preserve"> (0.1% increase)</w:t>
+            </w:r>
+            <w:r>
+              <w:t xml:space="preserve"> and for most counties</w:t>
+            </w:r>
+            <w:r>
+              <w:t xml:space="preserve"> (&lt;3% change)</w:t>
+            </w:r>
+            <w:r>
+              <w:t xml:space="preserve"> except for </w:t>
+            </w:r>
+            <w:r>
+              <w:t xml:space="preserve">Alpine (around 50% decrease, particularly in recent years), </w:t>
+            </w:r>
+            <w:r>
+              <w:t>Mono</w:t>
+            </w:r>
+            <w:r>
+              <w:t xml:space="preserve"> (10% increase), Tehama (9% increase), Nevada (4% increase), and Modoc (4% increase).</w:t>
             </w:r>
           </w:p>
           <w:p/>
+        </w:tc>
+      </w:tr>
+      <w:tr>
+        <w:tc>
+          <w:tcPr>
+            <w:tcW w:w="4675" w:type="dxa"/>
+          </w:tcPr>
+          <w:p>
+            <w:r>
+              <w:t>8/09/2022 --</w:t>
+            </w:r>
+          </w:p>
+        </w:tc>
+        <w:tc>
+          <w:tcPr>
+            <w:tcW w:w="4675" w:type="dxa"/>
+          </w:tcPr>
+          <w:p>
+            <w:r>
+              <w:t>Age-adjusted death rates &amp; age-adjusted YLL rates displayed were incorrect between 8/01/2022-8/09/2022 and have now been corrected in this update. We apologize for the inconvenience.</w:t>
+            </w:r>
+          </w:p>
+        </w:tc>
+      </w:tr>
+      <w:tr>
+        <w:tc>
+          <w:tcPr>
+            <w:tcW w:w="4675" w:type="dxa"/>
+          </w:tcPr>
+          <w:p>
+            <w:r>
+              <w:t>8/01/2022 --</w:t>
+            </w:r>
+          </w:p>
+        </w:tc>
+        <w:tc>
+          <w:tcPr>
+            <w:tcW w:w="4675" w:type="dxa"/>
+          </w:tcPr>
+          <w:p>
+            <w:r>
+              <w:t>2021 Death data added&lt;</w:t>
+            </w:r>
+            <w:proofErr w:type="spellStart"/>
+            <w:r>
+              <w:t>br</w:t>
+            </w:r>
+            <w:proofErr w:type="spellEnd"/>
+            <w:r>
+              <w:t>/&gt;</w:t>
+            </w:r>
+          </w:p>
+          <w:p>
+            <w:r>
+              <w:t>&lt;b&gt;Race Trend&lt;/b&gt; and &lt;b&gt;Age Trend&lt;/b&gt; tabs</w:t>
+            </w:r>
+            <w:r>
+              <w:t xml:space="preserve"> now include 1-year statewide trends.</w:t>
+            </w:r>
+          </w:p>
+        </w:tc>
+      </w:tr>
+      <w:tr>
+        <w:tc>
+          <w:tcPr>
+            <w:tcW w:w="4675" w:type="dxa"/>
+          </w:tcPr>
+          <w:p>
+            <w:r>
+              <w:t>7/01/2022 --</w:t>
+            </w:r>
+          </w:p>
+        </w:tc>
+        <w:tc>
+          <w:tcPr>
+            <w:tcW w:w="4675" w:type="dxa"/>
+          </w:tcPr>
+          <w:p>
+            <w:r>
+              <w:t>Excess Mortality Data Brief updated with 2021 data&lt;</w:t>
+            </w:r>
+            <w:proofErr w:type="spellStart"/>
+            <w:r>
+              <w:t>br</w:t>
+            </w:r>
+            <w:proofErr w:type="spellEnd"/>
+            <w:r>
+              <w:t>/&gt;</w:t>
+            </w:r>
+          </w:p>
+          <w:p>
+            <w:r>
+              <w:t>New visualizations added to the &lt;b&gt;SDOH&lt;/b&gt; tab.</w:t>
+            </w:r>
+          </w:p>
+        </w:tc>
+      </w:tr>
+      <w:tr>
+        <w:tc>
+          <w:tcPr>
+            <w:tcW w:w="4675" w:type="dxa"/>
+          </w:tcPr>
+          <w:p>
+            <w:r>
+              <w:t>4/01/2022 --</w:t>
+            </w:r>
+          </w:p>
+        </w:tc>
+        <w:tc>
+          <w:tcPr>
+            <w:tcW w:w="4675" w:type="dxa"/>
+          </w:tcPr>
+          <w:p>
+            <w:r>
+              <w:t>New &lt;b&gt;Leading Causes Trends&lt;/b&gt; section added in the TRENDS tab.</w:t>
+            </w:r>
+          </w:p>
+        </w:tc>
+      </w:tr>
+      <w:tr>
+        <w:tc>
+          <w:tcPr>
+            <w:tcW w:w="4675" w:type="dxa"/>
+          </w:tcPr>
+          <w:p>
+            <w:r>
+              <w:t>2/01/202</w:t>
+            </w:r>
+            <w:r>
+              <w:t>2</w:t>
+            </w:r>
+            <w:r>
+              <w:t xml:space="preserve"> --</w:t>
+            </w:r>
+          </w:p>
+        </w:tc>
+        <w:tc>
+          <w:tcPr>
+            <w:tcW w:w="4675" w:type="dxa"/>
+          </w:tcPr>
+          <w:p>
+            <w:r>
+              <w:t>2022 State of Public Health update posted on the homepage&lt;</w:t>
+            </w:r>
+            <w:proofErr w:type="spellStart"/>
+            <w:r>
+              <w:t>br</w:t>
+            </w:r>
+            <w:proofErr w:type="spellEnd"/>
+            <w:r>
+              <w:t>/&gt;</w:t>
+            </w:r>
+          </w:p>
+          <w:p>
+            <w:r>
+              <w:t>“Alcohol-use disorders” moved from “Other Chronic” group to “Injury” group, and renamed to “Alcohol-related conditions”.</w:t>
+            </w:r>
+            <w:r>
+              <w:t xml:space="preserve"> More information about this cause can be found in the </w:t>
+            </w:r>
+            <w:r>
+              <w:t>&lt;b&gt;</w:t>
+            </w:r>
+            <w:r>
+              <w:t>About -&gt; Technical Documentation</w:t>
+            </w:r>
+            <w:r>
+              <w:t>&lt;/b&gt;</w:t>
+            </w:r>
+            <w:r>
+              <w:t xml:space="preserve"> tab.&lt;</w:t>
+            </w:r>
+            <w:proofErr w:type="spellStart"/>
+            <w:r>
+              <w:t>br</w:t>
+            </w:r>
+            <w:proofErr w:type="spellEnd"/>
+            <w:r>
+              <w:t>/&gt;</w:t>
+            </w:r>
+          </w:p>
+          <w:p>
+            <w:r>
+              <w:t xml:space="preserve">Alcoholic liver disease moved into “Alcohol-related conditions”. Because of this, </w:t>
+            </w:r>
+            <w:r>
+              <w:t xml:space="preserve">“Cirrhosis of the liver” </w:t>
+            </w:r>
+            <w:r>
+              <w:t xml:space="preserve">was </w:t>
+            </w:r>
+            <w:r>
+              <w:t>renamed to “Liver cirrhosis (non-alcohol)”.</w:t>
+            </w:r>
+          </w:p>
+        </w:tc>
+      </w:tr>
+      <w:tr>
+        <w:tc>
+          <w:tcPr>
+            <w:tcW w:w="4675" w:type="dxa"/>
+          </w:tcPr>
+          <w:p>
+            <w:r>
+              <w:t>11/01/2021 --</w:t>
+            </w:r>
+          </w:p>
+        </w:tc>
+        <w:tc>
+          <w:tcPr>
+            <w:tcW w:w="4675" w:type="dxa"/>
+          </w:tcPr>
+          <w:p>
+            <w:r>
+              <w:t>“Respiratory Infections” h</w:t>
+            </w:r>
+            <w:r>
+              <w:t>ave</w:t>
+            </w:r>
+            <w:r>
+              <w:t xml:space="preserve"> been </w:t>
+            </w:r>
+            <w:r>
+              <w:t xml:space="preserve">disaggregated into </w:t>
+            </w:r>
+            <w:r>
+              <w:t>“Influenza”</w:t>
+            </w:r>
+            <w:r>
+              <w:t xml:space="preserve"> and</w:t>
+            </w:r>
+            <w:r>
+              <w:t xml:space="preserve"> “Pneumonia”</w:t>
+            </w:r>
+            <w:r>
+              <w:t xml:space="preserve"> (and a small number of o</w:t>
+            </w:r>
+            <w:r>
+              <w:t>ther respiratory infections</w:t>
+            </w:r>
+            <w:r>
+              <w:t xml:space="preserve">, which are included only in </w:t>
+            </w:r>
+            <w:r>
+              <w:t>“Other Infectious Diseases/Nutritional Deficiencies”</w:t>
+            </w:r>
+            <w:r>
+              <w:t>)</w:t>
+            </w:r>
+            <w:r>
+              <w:t>, and congenital pneumonia has been moved into “Neonatal conditions.”</w:t>
+            </w:r>
+          </w:p>
+        </w:tc>
+      </w:tr>
+      <w:tr>
+        <w:tc>
+          <w:tcPr>
+            <w:tcW w:w="4675" w:type="dxa"/>
+          </w:tcPr>
+          <w:p>
+            <w:r>
+              <w:t xml:space="preserve">11/01/2021 -- </w:t>
+            </w:r>
+          </w:p>
+        </w:tc>
+        <w:tc>
+          <w:tcPr>
+            <w:tcW w:w="4675" w:type="dxa"/>
+          </w:tcPr>
+          <w:p>
+            <w:r>
+              <w:t>A check box has been added to include or exclude “births” from the hospitalization charts. The default is “off” which excludes births from the charts.</w:t>
+            </w:r>
+          </w:p>
+        </w:tc>
+      </w:tr>
+      <w:tr>
+        <w:tc>
+          <w:tcPr>
+            <w:tcW w:w="4675" w:type="dxa"/>
+          </w:tcPr>
+          <w:p>
+            <w:r>
+              <w:t>10/01/2021 --</w:t>
+            </w:r>
+          </w:p>
+        </w:tc>
+        <w:tc>
+          <w:tcPr>
+            <w:tcW w:w="4675" w:type="dxa"/>
+          </w:tcPr>
+          <w:p>
+            <w:r>
+              <w:t>2020 Patient Discharge data added</w:t>
+            </w:r>
+          </w:p>
+        </w:tc>
+      </w:tr>
+      <w:tr>
+        <w:tc>
+          <w:tcPr>
+            <w:tcW w:w="4675" w:type="dxa"/>
+          </w:tcPr>
+          <w:p>
+            <w:r>
+              <w:t>10/01/2021 --</w:t>
+            </w:r>
+          </w:p>
+        </w:tc>
+        <w:tc>
+          <w:tcPr>
+            <w:tcW w:w="4675" w:type="dxa"/>
+          </w:tcPr>
+          <w:p>
+            <w:r>
+              <w:t xml:space="preserve">2019-2021 State of Public Health </w:t>
+            </w:r>
+            <w:r>
+              <w:t>updates and handouts</w:t>
+            </w:r>
+            <w:r>
+              <w:t xml:space="preserve"> posted on the homepage.</w:t>
+            </w:r>
+          </w:p>
+        </w:tc>
+      </w:tr>
+      <w:tr>
+        <w:tc>
+          <w:tcPr>
+            <w:tcW w:w="4675" w:type="dxa"/>
+          </w:tcPr>
+          <w:p>
+            <w:r>
+              <w:t>10/01/2021 --</w:t>
+            </w:r>
+          </w:p>
+        </w:tc>
+        <w:tc>
+          <w:tcPr>
+            <w:tcW w:w="4675" w:type="dxa"/>
+          </w:tcPr>
+          <w:p>
+            <w:r>
+              <w:t>2020 Excess Mortality Data Brief updated with Quarter 1, 2021 data, and new content.</w:t>
+            </w:r>
+          </w:p>
+        </w:tc>
+      </w:tr>
+      <w:tr>
+        <w:tc>
+          <w:tcPr>
+            <w:tcW w:w="4675" w:type="dxa"/>
+          </w:tcPr>
+          <w:p>
+            <w:r>
+              <w:t>6/01/2021 --</w:t>
+            </w:r>
+          </w:p>
+        </w:tc>
+        <w:tc>
+          <w:tcPr>
+            <w:tcW w:w="4675" w:type="dxa"/>
+          </w:tcPr>
+          <w:p>
+            <w:r>
+              <w:t>2020 Excess Mortality Data Brief posted on the homepage.</w:t>
+            </w:r>
+          </w:p>
+        </w:tc>
+      </w:tr>
+      <w:tr>
+        <w:tc>
+          <w:tcPr>
+            <w:tcW w:w="4675" w:type="dxa"/>
+          </w:tcPr>
+          <w:p>
+            <w:r>
+              <w:t>5/01/2021 --</w:t>
+            </w:r>
+          </w:p>
+        </w:tc>
+        <w:tc>
+          <w:tcPr>
+            <w:tcW w:w="4675" w:type="dxa"/>
+          </w:tcPr>
+          <w:p>
+            <w:r>
+              <w:t>2020 Death data added</w:t>
+            </w:r>
+          </w:p>
+        </w:tc>
+      </w:tr>
+      <w:tr>
+        <w:tc>
+          <w:tcPr>
+            <w:tcW w:w="4675" w:type="dxa"/>
+          </w:tcPr>
+          <w:p>
+            <w:r>
+              <w:t>2/01/20</w:t>
+            </w:r>
+            <w:r>
+              <w:t>21</w:t>
+            </w:r>
+            <w:r>
+              <w:t xml:space="preserve"> --</w:t>
+            </w:r>
+          </w:p>
+        </w:tc>
+        <w:tc>
+          <w:tcPr>
+            <w:tcW w:w="4675" w:type="dxa"/>
+          </w:tcPr>
+          <w:p>
+            <w:r>
+              <w:t>Age/Race/Focus &amp; Death/Hosp/ED sections added in &lt;b&gt;RANKS&lt;/b&gt; tab.</w:t>
+            </w:r>
+          </w:p>
+        </w:tc>
+      </w:tr>
+      <w:tr>
+        <w:tc>
+          <w:tcPr>
+            <w:tcW w:w="4675" w:type="dxa"/>
+          </w:tcPr>
+          <w:p>
+            <w:r>
+              <w:t>2/01/2021 --</w:t>
+            </w:r>
+          </w:p>
+        </w:tc>
+        <w:tc>
+          <w:tcPr>
+            <w:tcW w:w="4675" w:type="dxa"/>
+          </w:tcPr>
           <w:p>
             <w:r>
               <w:t xml:space="preserve">New </w:t>
             </w:r>
             <w:r>
-              <w:t>P</w:t>
-            </w:r>
-            <w:r>
-              <w:t xml:space="preserve">ublic </w:t>
-            </w:r>
-            <w:r>
-              <w:t>H</w:t>
-            </w:r>
-            <w:r>
-              <w:t>ealth level causes added to the CCB condition list:</w:t>
-            </w:r>
-          </w:p>
-          <w:p>
-            <w:r>
-              <w:t>&lt;</w:t>
-            </w:r>
-            <w:proofErr w:type="spellStart"/>
-            <w:r>
-              <w:t>ul</w:t>
-            </w:r>
-            <w:proofErr w:type="spellEnd"/>
-            <w:r>
-              <w:t>&gt;&lt;li&gt;“Sepsis”, which was originally included in “Other Infectious Diseases/Nutritional Deficiencies”&lt;/li&gt;</w:t>
-            </w:r>
-          </w:p>
-          <w:p>
-            <w:r>
-              <w:t>&lt;li&gt;“Cardiac arrest” and “</w:t>
-            </w:r>
-            <w:r>
-              <w:t xml:space="preserve">Supraventricular </w:t>
-            </w:r>
-            <w:proofErr w:type="spellStart"/>
-            <w:r>
-              <w:t>arithmia</w:t>
-            </w:r>
-            <w:proofErr w:type="spellEnd"/>
-            <w:r>
-              <w:t>”, which were originally included in “Other</w:t>
-            </w:r>
-            <w:r>
-              <w:t xml:space="preserve"> or unspecified</w:t>
-            </w:r>
-            <w:r>
-              <w:t xml:space="preserve"> </w:t>
-            </w:r>
-            <w:r>
-              <w:t>c</w:t>
-            </w:r>
-            <w:r>
-              <w:t xml:space="preserve">ardiovascular </w:t>
-            </w:r>
-            <w:r>
-              <w:t>d</w:t>
-            </w:r>
-            <w:r>
-              <w:t>iseases”&lt;/li&gt;</w:t>
-            </w:r>
-          </w:p>
-          <w:p>
-            <w:r>
-              <w:t>&lt;li&gt;“Urinary tract infection”, which was originally included in “Other Chronic Conditions”&lt;/li&gt;</w:t>
-            </w:r>
-          </w:p>
-          <w:p>
-            <w:r>
-              <w:t xml:space="preserve">&lt;li&gt;“Respiratory failure”, which was originally included in “Other </w:t>
-            </w:r>
-            <w:r>
-              <w:t>r</w:t>
-            </w:r>
-            <w:r>
-              <w:t>espiratory diseases”&lt;/li&gt;</w:t>
-            </w:r>
-          </w:p>
-          <w:p>
-            <w:r>
-              <w:t xml:space="preserve">&lt;li&gt;“Parkinson’s Disease”, which was originally included in “Other </w:t>
-            </w:r>
-            <w:r>
-              <w:t>n</w:t>
-            </w:r>
-            <w:r>
-              <w:t xml:space="preserve">eurological </w:t>
-            </w:r>
-            <w:r>
-              <w:t>c</w:t>
-            </w:r>
-            <w:r>
-              <w:t>onditions”&lt;/li&gt;&lt;/</w:t>
-            </w:r>
-            <w:proofErr w:type="spellStart"/>
-            <w:r>
-              <w:t>ul</w:t>
-            </w:r>
-            <w:proofErr w:type="spellEnd"/>
-            <w:r>
-              <w:t>&gt;</w:t>
-            </w:r>
-          </w:p>
-        </w:tc>
-      </w:tr>
-      <w:tr>
-        <w:tc>
-          <w:tcPr>
-            <w:tcW w:w="4675" w:type="dxa"/>
-          </w:tcPr>
-          <w:p>
-            <w:r>
-              <w:t>11/01/2022 --</w:t>
-            </w:r>
-          </w:p>
-        </w:tc>
-        <w:tc>
-          <w:tcPr>
-            <w:tcW w:w="4675" w:type="dxa"/>
-          </w:tcPr>
-          <w:p>
-            <w:bookmarkStart w:id="0" w:name="_Hlk117785553"/>
-            <w:r>
-              <w:t xml:space="preserve">2021 </w:t>
-            </w:r>
-            <w:r>
-              <w:t>death data updated with more complete data.&lt;/</w:t>
-            </w:r>
-            <w:proofErr w:type="spellStart"/>
-            <w:r>
-              <w:t>br</w:t>
-            </w:r>
-            <w:proofErr w:type="spellEnd"/>
-            <w:r>
-              <w:t>&gt;</w:t>
-            </w:r>
-            <w:r>
-              <w:t>&lt;/</w:t>
-            </w:r>
-            <w:proofErr w:type="spellStart"/>
-            <w:r>
-              <w:t>br</w:t>
-            </w:r>
-            <w:proofErr w:type="spellEnd"/>
-            <w:r>
-              <w:t>&gt;</w:t>
-            </w:r>
-          </w:p>
-          <w:p/>
-          <w:p>
-            <w:r>
-              <w:t xml:space="preserve">Modifications to </w:t>
-            </w:r>
-            <w:r>
-              <w:t>&lt;b&gt;SDOH&lt;/b&gt;</w:t>
-            </w:r>
-            <w:r>
-              <w:t xml:space="preserve"> tab</w:t>
-            </w:r>
-            <w:r>
-              <w:t>:</w:t>
-            </w:r>
-          </w:p>
-          <w:p>
-            <w:r>
-              <w:t>&lt;</w:t>
-            </w:r>
-            <w:proofErr w:type="spellStart"/>
-            <w:r>
-              <w:t>ul</w:t>
-            </w:r>
-            <w:proofErr w:type="spellEnd"/>
-            <w:r>
-              <w:t>&gt;</w:t>
-            </w:r>
-            <w:r>
-              <w:t>&lt;li&gt;All social determinants of health now follow the same direction, where low estimates indicate advantage and high estimates indicate disadvantage&lt;/li&gt;</w:t>
-            </w:r>
-            <w:r>
-              <w:t>&lt;li&gt;Housing burden related SDOHs now contain estimates for all households instead of only renter households&lt;/li&gt;&lt;li&gt;&lt;b&gt;Percent of households with kitchen facilities and plumbing&lt;/b&gt; has been removed&lt;/li&gt;&lt;li&gt;</w:t>
-            </w:r>
-            <w:r>
-              <w:t>Added:&lt;</w:t>
-            </w:r>
-            <w:proofErr w:type="spellStart"/>
-            <w:r>
-              <w:t>ul</w:t>
-            </w:r>
-            <w:proofErr w:type="spellEnd"/>
-            <w:r>
-              <w:t>&gt;&lt;li&gt;&lt;b&gt;</w:t>
-            </w:r>
-            <w:r>
-              <w:t>Percentage of households with no extra income (interest, dividends, or net rental income)&lt;/b&gt;</w:t>
-            </w:r>
-            <w:r>
-              <w:t>&lt;/li&gt;</w:t>
-            </w:r>
-            <w:r>
-              <w:t xml:space="preserve"> </w:t>
-            </w:r>
-            <w:r>
-              <w:t>&lt;li&gt;</w:t>
-            </w:r>
-            <w:r>
-              <w:t>&lt;b&gt;</w:t>
-            </w:r>
-            <w:r>
-              <w:t xml:space="preserve">Percentage of </w:t>
-            </w:r>
-            <w:r>
-              <w:t>registered voters that did not vote in the 2020 general election&lt;/b&gt;</w:t>
-            </w:r>
-            <w:r>
-              <w:t>&lt;/li&gt;&lt;li&gt;</w:t>
-            </w:r>
-            <w:r>
-              <w:t>&lt;b&gt;</w:t>
-            </w:r>
-            <w:r>
-              <w:t xml:space="preserve">Percentage of </w:t>
-            </w:r>
-            <w:r>
-              <w:t xml:space="preserve">workers </w:t>
-            </w:r>
-            <w:r>
-              <w:t>that</w:t>
-            </w:r>
-            <w:r>
-              <w:t xml:space="preserve"> do not commute to work&lt;/b&gt;</w:t>
-            </w:r>
-            <w:r>
-              <w:t>&lt;/li&gt;&lt;li&gt;</w:t>
-            </w:r>
-            <w:r>
-              <w:t>&lt;b&gt;Annual mean concentration of PM2.5&lt;/b&gt;</w:t>
-            </w:r>
-            <w:r>
-              <w:t>&lt;/li&gt;&lt;/</w:t>
-            </w:r>
-            <w:proofErr w:type="spellStart"/>
-            <w:r>
-              <w:t>ul</w:t>
-            </w:r>
-            <w:proofErr w:type="spellEnd"/>
-            <w:r>
-              <w:t>&gt;</w:t>
-            </w:r>
-            <w:r>
-              <w:t>&lt;/li&gt;&lt;/</w:t>
-            </w:r>
-            <w:proofErr w:type="spellStart"/>
-            <w:r>
-              <w:t>ul</w:t>
-            </w:r>
-            <w:proofErr w:type="spellEnd"/>
-            <w:r>
-              <w:t>&gt;</w:t>
-            </w:r>
-            <w:bookmarkEnd w:id="0"/>
-          </w:p>
-        </w:tc>
-      </w:tr>
-      <w:tr>
-        <w:tc>
-          <w:tcPr>
-            <w:tcW w:w="4675" w:type="dxa"/>
-          </w:tcPr>
-          <w:p>
-            <w:r>
-              <w:t>10/01/2022 --</w:t>
-            </w:r>
-          </w:p>
-        </w:tc>
-        <w:tc>
-          <w:tcPr>
-            <w:tcW w:w="4675" w:type="dxa"/>
-          </w:tcPr>
-          <w:p>
-            <w:r>
-              <w:t>Updated all death data using an improved methodology for identifying California residents only and assigning county of residence. This will cause a slight change in number</w:t>
-            </w:r>
-            <w:r>
-              <w:t xml:space="preserve"> of deaths</w:t>
-            </w:r>
-            <w:r>
-              <w:t xml:space="preserve"> and rates from 2005-2021 statewide</w:t>
-            </w:r>
-            <w:r>
-              <w:t xml:space="preserve"> (0.1% increase)</w:t>
-            </w:r>
-            <w:r>
-              <w:t xml:space="preserve"> and for most counties</w:t>
-            </w:r>
-            <w:r>
-              <w:t xml:space="preserve"> (&lt;3% change)</w:t>
-            </w:r>
-            <w:r>
-              <w:t xml:space="preserve"> except for </w:t>
-            </w:r>
-            <w:r>
-              <w:t xml:space="preserve">Alpine (around 50% decrease, particularly in recent years), </w:t>
-            </w:r>
-            <w:r>
-              <w:t>Mono</w:t>
-            </w:r>
-            <w:r>
-              <w:t xml:space="preserve"> (10% increase), Tehama (9% increase), Nevada (4% increase), and Modoc (4% increase).</w:t>
-            </w:r>
-          </w:p>
-          <w:p/>
-        </w:tc>
-      </w:tr>
-      <w:tr>
-        <w:tc>
-          <w:tcPr>
-            <w:tcW w:w="4675" w:type="dxa"/>
-          </w:tcPr>
-          <w:p>
-            <w:r>
-              <w:t>8/09/2022 --</w:t>
-            </w:r>
-          </w:p>
-        </w:tc>
-        <w:tc>
-          <w:tcPr>
-            <w:tcW w:w="4675" w:type="dxa"/>
-          </w:tcPr>
-          <w:p>
-            <w:r>
-              <w:t>Age-adjusted death rates &amp; age-adjusted YLL rates displayed were incorrect between 8/01/2022-8/09/2022 and have now been corrected in this update. We apologize for the inconvenience.</w:t>
-            </w:r>
-          </w:p>
-        </w:tc>
-      </w:tr>
-      <w:tr>
-        <w:tc>
-          <w:tcPr>
-            <w:tcW w:w="4675" w:type="dxa"/>
-          </w:tcPr>
-          <w:p>
-            <w:r>
-              <w:t>8/01/2022 --</w:t>
-            </w:r>
-          </w:p>
-        </w:tc>
-        <w:tc>
-          <w:tcPr>
-            <w:tcW w:w="4675" w:type="dxa"/>
-          </w:tcPr>
-          <w:p>
-            <w:r>
-              <w:t>2021 Death data added&lt;</w:t>
-            </w:r>
-            <w:proofErr w:type="spellStart"/>
-            <w:r>
-              <w:t>br</w:t>
-            </w:r>
-            <w:proofErr w:type="spellEnd"/>
-            <w:r>
-              <w:t>/&gt;</w:t>
-            </w:r>
-          </w:p>
-          <w:p>
-            <w:r>
-              <w:t>&lt;b&gt;Race Trend&lt;/b&gt; and &lt;b&gt;Age Trend&lt;/b&gt; tabs</w:t>
-            </w:r>
-            <w:r>
-              <w:t xml:space="preserve"> now include 1-year statewide trends.</w:t>
-            </w:r>
-          </w:p>
-        </w:tc>
-      </w:tr>
-      <w:tr>
-        <w:tc>
-          <w:tcPr>
-            <w:tcW w:w="4675" w:type="dxa"/>
-          </w:tcPr>
-          <w:p>
-            <w:r>
-              <w:t>7/01/2022 --</w:t>
-            </w:r>
-          </w:p>
-        </w:tc>
-        <w:tc>
-          <w:tcPr>
-            <w:tcW w:w="4675" w:type="dxa"/>
-          </w:tcPr>
-          <w:p>
-            <w:r>
-              <w:t>Excess Mortality Data Brief updated with 2021 data&lt;</w:t>
-            </w:r>
-            <w:proofErr w:type="spellStart"/>
-            <w:r>
-              <w:t>br</w:t>
-            </w:r>
-            <w:proofErr w:type="spellEnd"/>
-            <w:r>
-              <w:t>/&gt;</w:t>
-            </w:r>
-          </w:p>
-          <w:p>
-            <w:r>
-              <w:t>New visualizations added to the &lt;b&gt;SDOH&lt;/b&gt; tab.</w:t>
+              <w:t xml:space="preserve">&lt;b&gt;DEMOGRAPHICS&lt;/b&gt; tab </w:t>
+            </w:r>
+            <w:r>
+              <w:t xml:space="preserve">showing </w:t>
+            </w:r>
+            <w:r>
+              <w:t>age, race/ethnicity, sex</w:t>
+            </w:r>
+            <w:r>
+              <w:t xml:space="preserve"> population </w:t>
+            </w:r>
+            <w:r>
+              <w:t xml:space="preserve">and their trends </w:t>
+            </w:r>
+            <w:r>
+              <w:t xml:space="preserve">for </w:t>
+            </w:r>
+            <w:r>
+              <w:t>California and its counties.</w:t>
+            </w:r>
+          </w:p>
+        </w:tc>
+      </w:tr>
+      <w:tr>
+        <w:tc>
+          <w:tcPr>
+            <w:tcW w:w="4675" w:type="dxa"/>
+          </w:tcPr>
+          <w:p>
+            <w:r>
+              <w:t>2/01/2021 --</w:t>
+            </w:r>
+          </w:p>
+        </w:tc>
+        <w:tc>
+          <w:tcPr>
+            <w:tcW w:w="4675" w:type="dxa"/>
+          </w:tcPr>
+          <w:p>
+            <w:r>
+              <w:t>State of Public Health handout (2020) linked on the homepage&lt;/li&gt;</w:t>
+            </w:r>
+          </w:p>
+        </w:tc>
+      </w:tr>
+      <w:tr>
+        <w:tc>
+          <w:tcPr>
+            <w:tcW w:w="4675" w:type="dxa"/>
+          </w:tcPr>
+          <w:p>
+            <w:r>
+              <w:t>10/2020 --</w:t>
+            </w:r>
+          </w:p>
+        </w:tc>
+        <w:tc>
+          <w:tcPr>
+            <w:tcW w:w="4675" w:type="dxa"/>
+          </w:tcPr>
+          <w:p>
+            <w:r>
+              <w:t>2019 Death data added</w:t>
             </w:r>
           </w:p>
         </w:tc>
@@ -1458,417 +2043,6 @@
           <w:p>
             <w:r>
               <w:lastRenderedPageBreak/>
-              <w:t>4/01/2022 --</w:t>
-            </w:r>
-          </w:p>
-        </w:tc>
-        <w:tc>
-          <w:tcPr>
-            <w:tcW w:w="4675" w:type="dxa"/>
-          </w:tcPr>
-          <w:p>
-            <w:r>
-              <w:t>New &lt;b&gt;Leading Causes Trends&lt;/b&gt; section added in the TRENDS tab.</w:t>
-            </w:r>
-          </w:p>
-        </w:tc>
-      </w:tr>
-      <w:tr>
-        <w:tc>
-          <w:tcPr>
-            <w:tcW w:w="4675" w:type="dxa"/>
-          </w:tcPr>
-          <w:p>
-            <w:r>
-              <w:t>2/01/202</w:t>
-            </w:r>
-            <w:r>
-              <w:t>2</w:t>
-            </w:r>
-            <w:r>
-              <w:t xml:space="preserve"> --</w:t>
-            </w:r>
-          </w:p>
-        </w:tc>
-        <w:tc>
-          <w:tcPr>
-            <w:tcW w:w="4675" w:type="dxa"/>
-          </w:tcPr>
-          <w:p>
-            <w:r>
-              <w:t>2022 State of Public Health update posted on the homepage&lt;</w:t>
-            </w:r>
-            <w:proofErr w:type="spellStart"/>
-            <w:r>
-              <w:t>br</w:t>
-            </w:r>
-            <w:proofErr w:type="spellEnd"/>
-            <w:r>
-              <w:t>/&gt;</w:t>
-            </w:r>
-          </w:p>
-          <w:p>
-            <w:r>
-              <w:t>“Alcohol-use disorders” moved from “Other Chronic” group to “Injury” group, and renamed to “Alcohol-related conditions”.</w:t>
-            </w:r>
-            <w:r>
-              <w:t xml:space="preserve"> More information about this cause can be found in the </w:t>
-            </w:r>
-            <w:r>
-              <w:t>&lt;b&gt;</w:t>
-            </w:r>
-            <w:r>
-              <w:t>About -&gt; Technical Documentation</w:t>
-            </w:r>
-            <w:r>
-              <w:t>&lt;/b&gt;</w:t>
-            </w:r>
-            <w:r>
-              <w:t xml:space="preserve"> tab.&lt;</w:t>
-            </w:r>
-            <w:proofErr w:type="spellStart"/>
-            <w:r>
-              <w:t>br</w:t>
-            </w:r>
-            <w:proofErr w:type="spellEnd"/>
-            <w:r>
-              <w:t>/&gt;</w:t>
-            </w:r>
-          </w:p>
-          <w:p>
-            <w:r>
-              <w:t xml:space="preserve">Alcoholic liver disease moved into “Alcohol-related conditions”. Because of this, </w:t>
-            </w:r>
-            <w:r>
-              <w:t xml:space="preserve">“Cirrhosis of the liver” </w:t>
-            </w:r>
-            <w:r>
-              <w:t xml:space="preserve">was </w:t>
-            </w:r>
-            <w:r>
-              <w:t>renamed to “Liver cirrhosis (non-alcohol)”.</w:t>
-            </w:r>
-          </w:p>
-        </w:tc>
-      </w:tr>
-      <w:tr>
-        <w:tc>
-          <w:tcPr>
-            <w:tcW w:w="4675" w:type="dxa"/>
-          </w:tcPr>
-          <w:p>
-            <w:r>
-              <w:t>11/01/2021 --</w:t>
-            </w:r>
-          </w:p>
-        </w:tc>
-        <w:tc>
-          <w:tcPr>
-            <w:tcW w:w="4675" w:type="dxa"/>
-          </w:tcPr>
-          <w:p>
-            <w:r>
-              <w:t>“Respiratory Infections” h</w:t>
-            </w:r>
-            <w:r>
-              <w:t>ave</w:t>
-            </w:r>
-            <w:r>
-              <w:t xml:space="preserve"> been </w:t>
-            </w:r>
-            <w:r>
-              <w:t xml:space="preserve">disaggregated into </w:t>
-            </w:r>
-            <w:r>
-              <w:t>“Influenza”</w:t>
-            </w:r>
-            <w:r>
-              <w:t xml:space="preserve"> and</w:t>
-            </w:r>
-            <w:r>
-              <w:t xml:space="preserve"> “Pneumonia”</w:t>
-            </w:r>
-            <w:r>
-              <w:t xml:space="preserve"> (and a small number of o</w:t>
-            </w:r>
-            <w:r>
-              <w:t>ther respiratory infections</w:t>
-            </w:r>
-            <w:r>
-              <w:t xml:space="preserve">, which are included only in </w:t>
-            </w:r>
-            <w:r>
-              <w:t>“Other Infectious Diseases/Nutritional Deficiencies”</w:t>
-            </w:r>
-            <w:r>
-              <w:t>)</w:t>
-            </w:r>
-            <w:r>
-              <w:t>, and congenital pneumonia has been moved into “Neonatal conditions.”</w:t>
-            </w:r>
-          </w:p>
-        </w:tc>
-      </w:tr>
-      <w:tr>
-        <w:tc>
-          <w:tcPr>
-            <w:tcW w:w="4675" w:type="dxa"/>
-          </w:tcPr>
-          <w:p>
-            <w:r>
-              <w:t xml:space="preserve">11/01/2021 -- </w:t>
-            </w:r>
-          </w:p>
-        </w:tc>
-        <w:tc>
-          <w:tcPr>
-            <w:tcW w:w="4675" w:type="dxa"/>
-          </w:tcPr>
-          <w:p>
-            <w:r>
-              <w:t>A check box has been added to include or exclude “births” from the hospitalization charts. The default is “off” which excludes births from the charts.</w:t>
-            </w:r>
-          </w:p>
-        </w:tc>
-      </w:tr>
-      <w:tr>
-        <w:tc>
-          <w:tcPr>
-            <w:tcW w:w="4675" w:type="dxa"/>
-          </w:tcPr>
-          <w:p>
-            <w:r>
-              <w:t>10/01/2021 --</w:t>
-            </w:r>
-          </w:p>
-        </w:tc>
-        <w:tc>
-          <w:tcPr>
-            <w:tcW w:w="4675" w:type="dxa"/>
-          </w:tcPr>
-          <w:p>
-            <w:r>
-              <w:t>2020 Patient Discharge data added</w:t>
-            </w:r>
-          </w:p>
-        </w:tc>
-      </w:tr>
-      <w:tr>
-        <w:tc>
-          <w:tcPr>
-            <w:tcW w:w="4675" w:type="dxa"/>
-          </w:tcPr>
-          <w:p>
-            <w:r>
-              <w:t>10/01/2021 --</w:t>
-            </w:r>
-          </w:p>
-        </w:tc>
-        <w:tc>
-          <w:tcPr>
-            <w:tcW w:w="4675" w:type="dxa"/>
-          </w:tcPr>
-          <w:p>
-            <w:r>
-              <w:t xml:space="preserve">2019-2021 State of Public Health </w:t>
-            </w:r>
-            <w:r>
-              <w:t>updates and handouts</w:t>
-            </w:r>
-            <w:r>
-              <w:t xml:space="preserve"> posted on the homepage.</w:t>
-            </w:r>
-          </w:p>
-        </w:tc>
-      </w:tr>
-      <w:tr>
-        <w:tc>
-          <w:tcPr>
-            <w:tcW w:w="4675" w:type="dxa"/>
-          </w:tcPr>
-          <w:p>
-            <w:r>
-              <w:t>10/01/2021 --</w:t>
-            </w:r>
-          </w:p>
-        </w:tc>
-        <w:tc>
-          <w:tcPr>
-            <w:tcW w:w="4675" w:type="dxa"/>
-          </w:tcPr>
-          <w:p>
-            <w:r>
-              <w:t>2020 Excess Mortality Data Brief updated with Quarter 1, 2021 data, and new content.</w:t>
-            </w:r>
-          </w:p>
-        </w:tc>
-      </w:tr>
-      <w:tr>
-        <w:tc>
-          <w:tcPr>
-            <w:tcW w:w="4675" w:type="dxa"/>
-          </w:tcPr>
-          <w:p>
-            <w:r>
-              <w:t>6/01/2021 --</w:t>
-            </w:r>
-          </w:p>
-        </w:tc>
-        <w:tc>
-          <w:tcPr>
-            <w:tcW w:w="4675" w:type="dxa"/>
-          </w:tcPr>
-          <w:p>
-            <w:r>
-              <w:t>2020 Excess Mortality Data Brief posted on the homepage.</w:t>
-            </w:r>
-          </w:p>
-        </w:tc>
-      </w:tr>
-      <w:tr>
-        <w:tc>
-          <w:tcPr>
-            <w:tcW w:w="4675" w:type="dxa"/>
-          </w:tcPr>
-          <w:p>
-            <w:r>
-              <w:t>5/01/2021 --</w:t>
-            </w:r>
-          </w:p>
-        </w:tc>
-        <w:tc>
-          <w:tcPr>
-            <w:tcW w:w="4675" w:type="dxa"/>
-          </w:tcPr>
-          <w:p>
-            <w:r>
-              <w:t>2020 Death data added</w:t>
-            </w:r>
-          </w:p>
-        </w:tc>
-      </w:tr>
-      <w:tr>
-        <w:tc>
-          <w:tcPr>
-            <w:tcW w:w="4675" w:type="dxa"/>
-          </w:tcPr>
-          <w:p>
-            <w:r>
-              <w:t>2/01/20</w:t>
-            </w:r>
-            <w:r>
-              <w:t>21</w:t>
-            </w:r>
-            <w:r>
-              <w:t xml:space="preserve"> --</w:t>
-            </w:r>
-          </w:p>
-        </w:tc>
-        <w:tc>
-          <w:tcPr>
-            <w:tcW w:w="4675" w:type="dxa"/>
-          </w:tcPr>
-          <w:p>
-            <w:r>
-              <w:t>Age/Race/Focus &amp; Death/Hosp/ED sections added in &lt;b&gt;RANKS&lt;/b&gt; tab.</w:t>
-            </w:r>
-          </w:p>
-        </w:tc>
-      </w:tr>
-      <w:tr>
-        <w:tc>
-          <w:tcPr>
-            <w:tcW w:w="4675" w:type="dxa"/>
-          </w:tcPr>
-          <w:p>
-            <w:r>
-              <w:t>2/01/2021 --</w:t>
-            </w:r>
-          </w:p>
-        </w:tc>
-        <w:tc>
-          <w:tcPr>
-            <w:tcW w:w="4675" w:type="dxa"/>
-          </w:tcPr>
-          <w:p>
-            <w:r>
-              <w:t xml:space="preserve">New </w:t>
-            </w:r>
-            <w:r>
-              <w:t xml:space="preserve">&lt;b&gt;DEMOGRAPHICS&lt;/b&gt; tab </w:t>
-            </w:r>
-            <w:r>
-              <w:t xml:space="preserve">showing </w:t>
-            </w:r>
-            <w:r>
-              <w:t>age, race/ethnicity, sex</w:t>
-            </w:r>
-            <w:r>
-              <w:t xml:space="preserve"> population </w:t>
-            </w:r>
-            <w:r>
-              <w:t xml:space="preserve">and their trends </w:t>
-            </w:r>
-            <w:r>
-              <w:t xml:space="preserve">for </w:t>
-            </w:r>
-            <w:r>
-              <w:t>California and its counties.</w:t>
-            </w:r>
-          </w:p>
-        </w:tc>
-      </w:tr>
-      <w:tr>
-        <w:tc>
-          <w:tcPr>
-            <w:tcW w:w="4675" w:type="dxa"/>
-          </w:tcPr>
-          <w:p>
-            <w:r>
-              <w:t>2/01/2021 --</w:t>
-            </w:r>
-          </w:p>
-        </w:tc>
-        <w:tc>
-          <w:tcPr>
-            <w:tcW w:w="4675" w:type="dxa"/>
-          </w:tcPr>
-          <w:p>
-            <w:r>
-              <w:t>State of Public Health handout (2020) linked on the homepage&lt;/li&gt;</w:t>
-            </w:r>
-          </w:p>
-        </w:tc>
-      </w:tr>
-      <w:tr>
-        <w:tc>
-          <w:tcPr>
-            <w:tcW w:w="4675" w:type="dxa"/>
-          </w:tcPr>
-          <w:p>
-            <w:r>
-              <w:t>10/2020 --</w:t>
-            </w:r>
-          </w:p>
-        </w:tc>
-        <w:tc>
-          <w:tcPr>
-            <w:tcW w:w="4675" w:type="dxa"/>
-          </w:tcPr>
-          <w:p>
-            <w:r>
-              <w:t>2019 Death data added</w:t>
-            </w:r>
-          </w:p>
-        </w:tc>
-      </w:tr>
-      <w:tr>
-        <w:tc>
-          <w:tcPr>
-            <w:tcW w:w="4675" w:type="dxa"/>
-          </w:tcPr>
-          <w:p>
-            <w:r>
               <w:t>10</w:t>
             </w:r>
             <w:r>

</xml_diff>